<commit_message>
Added methods to check/uncheck TRISA and B, added author comment at beginning
</commit_message>
<xml_diff>
--- a/documentation/WORD/Dokumentation_Final.docx
+++ b/documentation/WORD/Dokumentation_Final.docx
@@ -380,6 +380,7 @@
           <w:szCs w:val="40"/>
         </w:rPr>
       </w:pPr>
+      <w:proofErr w:type="spellStart"/>
       <w:r>
         <w:rPr>
           <w:rFonts w:ascii="Arial" w:hAnsi="Arial"/>
@@ -387,7 +388,17 @@
           <w:sz w:val="28"/>
           <w:szCs w:val="40"/>
         </w:rPr>
-        <w:t>Matrikelnummer:</w:t>
+        <w:t>Matrikelnummer</w:t>
+      </w:r>
+      <w:proofErr w:type="spellEnd"/>
+      <w:r>
+        <w:rPr>
+          <w:rFonts w:ascii="Arial" w:hAnsi="Arial"/>
+          <w:color w:val="000000"/>
+          <w:sz w:val="28"/>
+          <w:szCs w:val="40"/>
+        </w:rPr>
+        <w:t>:</w:t>
       </w:r>
       <w:r>
         <w:rPr>
@@ -3930,7 +3941,19 @@
         <w:rPr>
           <w:lang w:val="de-DE"/>
         </w:rPr>
-        <w:t>Die Aufgabe der Projektarbeit im Fach Rechnerarchitektur ist es, den Simulator eines Mikrocontrollers zu entwickeln, der dessen Funktionen so gut wie möglich nachbildet.</w:t>
+        <w:t>Die Aufgabe der Projektarbeit im Fach Rechnerarchitektur ist es, den Simulator eines Mikrocontrollers zu entwickeln, der dessen Funkti</w:t>
+      </w:r>
+      <w:r>
+        <w:rPr>
+          <w:lang w:val="de-DE"/>
+        </w:rPr>
+        <w:t>o</w:t>
+      </w:r>
+      <w:r>
+        <w:rPr>
+          <w:lang w:val="de-DE"/>
+        </w:rPr>
+        <w:t>nen so gut wie möglich nachbildet.</w:t>
       </w:r>
     </w:p>
     <w:p>
@@ -3944,7 +3967,19 @@
         <w:rPr>
           <w:lang w:val="de-DE"/>
         </w:rPr>
-        <w:t>Ein Simulator ist ein Modell eines real existierenden Objekts, welches nachgebildet werden soll. Er ist nicht als exaktes Abbild zu verstehen, sondern kann je nach Anforderung und Aufgabe vereinfacht werden.</w:t>
+        <w:t>Ein Simulator ist ein Modell eines real existierenden Objekts, welches nachgebildet werden soll. Er ist nicht als exaktes Abbild zu verstehen, sondern kann je nach Anford</w:t>
+      </w:r>
+      <w:r>
+        <w:rPr>
+          <w:lang w:val="de-DE"/>
+        </w:rPr>
+        <w:t>e</w:t>
+      </w:r>
+      <w:r>
+        <w:rPr>
+          <w:lang w:val="de-DE"/>
+        </w:rPr>
+        <w:t>rung und Aufgabe vereinfacht werden.</w:t>
       </w:r>
     </w:p>
     <w:p>
@@ -4023,6 +4058,74 @@
         <w:rPr>
           <w:lang w:val="de-DE"/>
         </w:rPr>
+        <w:drawing>
+          <wp:anchor distT="0" distB="0" distL="114300" distR="114300" simplePos="0" relativeHeight="251694080" behindDoc="1" locked="0" layoutInCell="1" allowOverlap="1" wp14:anchorId="6970999E" wp14:editId="1FC244A0">
+            <wp:simplePos x="0" y="0"/>
+            <wp:positionH relativeFrom="column">
+              <wp:posOffset>4860925</wp:posOffset>
+            </wp:positionH>
+            <wp:positionV relativeFrom="paragraph">
+              <wp:posOffset>527050</wp:posOffset>
+            </wp:positionV>
+            <wp:extent cx="1250315" cy="848360"/>
+            <wp:effectExtent l="0" t="0" r="0" b="0"/>
+            <wp:wrapTight wrapText="bothSides">
+              <wp:wrapPolygon edited="0">
+                <wp:start x="0" y="0"/>
+                <wp:lineTo x="0" y="21341"/>
+                <wp:lineTo x="21392" y="21341"/>
+                <wp:lineTo x="21392" y="0"/>
+                <wp:lineTo x="0" y="0"/>
+              </wp:wrapPolygon>
+            </wp:wrapTight>
+            <wp:docPr id="22" name="Grafik 22"/>
+            <wp:cNvGraphicFramePr>
+              <a:graphicFrameLocks xmlns:a="http://schemas.openxmlformats.org/drawingml/2006/main" noChangeAspect="1"/>
+            </wp:cNvGraphicFramePr>
+            <a:graphic xmlns:a="http://schemas.openxmlformats.org/drawingml/2006/main">
+              <a:graphicData uri="http://schemas.openxmlformats.org/drawingml/2006/picture">
+                <pic:pic xmlns:pic="http://schemas.openxmlformats.org/drawingml/2006/picture">
+                  <pic:nvPicPr>
+                    <pic:cNvPr id="0" name=""/>
+                    <pic:cNvPicPr/>
+                  </pic:nvPicPr>
+                  <pic:blipFill>
+                    <a:blip r:embed="rId9">
+                      <a:extLst>
+                        <a:ext uri="{28A0092B-C50C-407E-A947-70E740481C1C}">
+                          <a14:useLocalDpi xmlns:a14="http://schemas.microsoft.com/office/drawing/2010/main" val="0"/>
+                        </a:ext>
+                      </a:extLst>
+                    </a:blip>
+                    <a:stretch>
+                      <a:fillRect/>
+                    </a:stretch>
+                  </pic:blipFill>
+                  <pic:spPr>
+                    <a:xfrm>
+                      <a:off x="0" y="0"/>
+                      <a:ext cx="1250315" cy="848360"/>
+                    </a:xfrm>
+                    <a:prstGeom prst="rect">
+                      <a:avLst/>
+                    </a:prstGeom>
+                  </pic:spPr>
+                </pic:pic>
+              </a:graphicData>
+            </a:graphic>
+            <wp14:sizeRelH relativeFrom="page">
+              <wp14:pctWidth>0</wp14:pctWidth>
+            </wp14:sizeRelH>
+            <wp14:sizeRelV relativeFrom="page">
+              <wp14:pctHeight>0</wp14:pctHeight>
+            </wp14:sizeRelV>
+          </wp:anchor>
+        </w:drawing>
+      </w:r>
+      <w:r>
+        <w:rPr>
+          <w:lang w:val="de-DE"/>
+        </w:rPr>
         <w:t>Mikrocontroller PIC16F84</w:t>
       </w:r>
       <w:bookmarkEnd w:id="1"/>
@@ -4043,14 +4146,96 @@
       <w:pPr>
         <w:jc w:val="both"/>
         <w:rPr>
-          <w:lang w:val="de-DE"/>
-        </w:rPr>
-      </w:pPr>
-      <w:r>
-        <w:rPr>
-          <w:lang w:val="de-DE"/>
-        </w:rPr>
-        <w:t xml:space="preserve">Der Mikrocontroller PIC16F84 wurde im Jahr 1998 von </w:t>
+          <w:noProof/>
+          <w:lang w:val="de-DE" w:eastAsia="de-DE" w:bidi="ar-SA"/>
+        </w:rPr>
+      </w:pPr>
+      <w:r>
+        <w:rPr>
+          <w:noProof/>
+          <w:lang w:val="de-DE" w:eastAsia="de-DE" w:bidi="ar-SA"/>
+        </w:rPr>
+        <w:drawing>
+          <wp:anchor distT="0" distB="0" distL="114300" distR="114300" simplePos="0" relativeHeight="251693056" behindDoc="1" locked="0" layoutInCell="1" allowOverlap="1" wp14:anchorId="6468AF7B" wp14:editId="1F20F201">
+            <wp:simplePos x="0" y="0"/>
+            <wp:positionH relativeFrom="column">
+              <wp:posOffset>2628900</wp:posOffset>
+            </wp:positionH>
+            <wp:positionV relativeFrom="paragraph">
+              <wp:posOffset>1513840</wp:posOffset>
+            </wp:positionV>
+            <wp:extent cx="3486150" cy="2333625"/>
+            <wp:effectExtent l="0" t="0" r="0" b="0"/>
+            <wp:wrapTight wrapText="bothSides">
+              <wp:wrapPolygon edited="0">
+                <wp:start x="0" y="0"/>
+                <wp:lineTo x="0" y="21512"/>
+                <wp:lineTo x="21482" y="21512"/>
+                <wp:lineTo x="21482" y="0"/>
+                <wp:lineTo x="0" y="0"/>
+              </wp:wrapPolygon>
+            </wp:wrapTight>
+            <wp:docPr id="21" name="Grafik 21"/>
+            <wp:cNvGraphicFramePr>
+              <a:graphicFrameLocks xmlns:a="http://schemas.openxmlformats.org/drawingml/2006/main" noChangeAspect="1"/>
+            </wp:cNvGraphicFramePr>
+            <a:graphic xmlns:a="http://schemas.openxmlformats.org/drawingml/2006/main">
+              <a:graphicData uri="http://schemas.openxmlformats.org/drawingml/2006/picture">
+                <pic:pic xmlns:pic="http://schemas.openxmlformats.org/drawingml/2006/picture">
+                  <pic:nvPicPr>
+                    <pic:cNvPr id="0" name=""/>
+                    <pic:cNvPicPr/>
+                  </pic:nvPicPr>
+                  <pic:blipFill>
+                    <a:blip r:embed="rId10">
+                      <a:extLst>
+                        <a:ext uri="{28A0092B-C50C-407E-A947-70E740481C1C}">
+                          <a14:useLocalDpi xmlns:a14="http://schemas.microsoft.com/office/drawing/2010/main" val="0"/>
+                        </a:ext>
+                      </a:extLst>
+                    </a:blip>
+                    <a:stretch>
+                      <a:fillRect/>
+                    </a:stretch>
+                  </pic:blipFill>
+                  <pic:spPr>
+                    <a:xfrm>
+                      <a:off x="0" y="0"/>
+                      <a:ext cx="3486150" cy="2333625"/>
+                    </a:xfrm>
+                    <a:prstGeom prst="rect">
+                      <a:avLst/>
+                    </a:prstGeom>
+                  </pic:spPr>
+                </pic:pic>
+              </a:graphicData>
+            </a:graphic>
+            <wp14:sizeRelH relativeFrom="page">
+              <wp14:pctWidth>0</wp14:pctWidth>
+            </wp14:sizeRelH>
+            <wp14:sizeRelV relativeFrom="page">
+              <wp14:pctHeight>0</wp14:pctHeight>
+            </wp14:sizeRelV>
+          </wp:anchor>
+        </w:drawing>
+      </w:r>
+      <w:r>
+        <w:rPr>
+          <w:lang w:val="de-DE"/>
+        </w:rPr>
+        <w:t>Der Mikrocontroller PIC16F84 wu</w:t>
+      </w:r>
+      <w:r>
+        <w:rPr>
+          <w:lang w:val="de-DE"/>
+        </w:rPr>
+        <w:t>r</w:t>
+      </w:r>
+      <w:r>
+        <w:rPr>
+          <w:lang w:val="de-DE"/>
+        </w:rPr>
+        <w:t xml:space="preserve">de im Jahr 1998 von </w:t>
       </w:r>
       <w:r>
         <w:rPr>
@@ -4064,7 +4249,55 @@
         <w:rPr>
           <w:lang w:val="de-DE"/>
         </w:rPr>
-        <w:t xml:space="preserve"> entwickelt. Er g</w:t>
+        <w:t xml:space="preserve"> entwickelt. Er gehört zur Produktfamilie der PIC16CXX. Die interne Arch</w:t>
+      </w:r>
+      <w:r>
+        <w:rPr>
+          <w:lang w:val="de-DE"/>
+        </w:rPr>
+        <w:t>i</w:t>
+      </w:r>
+      <w:r>
+        <w:rPr>
+          <w:lang w:val="de-DE"/>
+        </w:rPr>
+        <w:t>tektur entspricht der Harvard-Architektur, bei der Daten- und Programmspe</w:t>
+      </w:r>
+      <w:r>
+        <w:rPr>
+          <w:lang w:val="de-DE"/>
+        </w:rPr>
+        <w:t>i</w:t>
+      </w:r>
+      <w:r>
+        <w:rPr>
+          <w:lang w:val="de-DE"/>
+        </w:rPr>
+        <w:t>cher vone</w:t>
+      </w:r>
+      <w:r>
+        <w:rPr>
+          <w:lang w:val="de-DE"/>
+        </w:rPr>
+        <w:t>i</w:t>
+      </w:r>
+      <w:r>
+        <w:rPr>
+          <w:lang w:val="de-DE"/>
+        </w:rPr>
+        <w:t>nander getrennt sind, dadurch entfällt das in der von-Neumann-Architektur typische Nadelöhr. Grundsätzlich umfässt die Größe des Befehl</w:t>
+      </w:r>
+      <w:r>
+        <w:rPr>
+          <w:lang w:val="de-DE"/>
+        </w:rPr>
+        <w:t>s</w:t>
+      </w:r>
+      <w:r>
+        <w:rPr>
+          <w:lang w:val="de-DE"/>
+        </w:rPr>
+        <w:t>satzes 35 Befehle, wobei beim Simulator w</w:t>
       </w:r>
       <w:r>
         <w:rPr>
@@ -4076,19 +4309,31 @@
         <w:rPr>
           <w:lang w:val="de-DE"/>
         </w:rPr>
-        <w:t>hört zur Produktfamilie der PIC16CXX. Die interne Architektur entspricht der Harvard-Architektur, bei der Daten- und Programmspeicher voneinander getrennt sind, dadurch entfällt das in der von-Neumann-Architektur typische Nadelöhr. Grundsätzlich umfässt die Größe des Befehlssatzes 35 B</w:t>
-      </w:r>
-      <w:r>
-        <w:rPr>
-          <w:lang w:val="de-DE"/>
-        </w:rPr>
-        <w:t>e</w:t>
-      </w:r>
-      <w:r>
-        <w:rPr>
-          <w:lang w:val="de-DE"/>
-        </w:rPr>
-        <w:t>fehle, wobei beim Simulator wenige dieser Befehle nicht implementiert sind (CLRWDT, SLEEP, TRIS, OPTION). Der Programmspeicher kann mit einem Programm geladen werden, welches anschließend ausgeführt werden kann.</w:t>
+        <w:t>nige dieser Befehle nicht implementiert sind (CLRWDT, SLEEP, TRIS, OPTION). Der Programmspeicher kann mit einem Programm geladen werden, welches</w:t>
+      </w:r>
+      <w:r>
+        <w:rPr>
+          <w:lang w:val="de-DE"/>
+        </w:rPr>
+        <w:t xml:space="preserve"> eine Reihe an Befehlen bei</w:t>
+      </w:r>
+      <w:r>
+        <w:rPr>
+          <w:lang w:val="de-DE"/>
+        </w:rPr>
+        <w:t>n</w:t>
+      </w:r>
+      <w:r>
+        <w:rPr>
+          <w:lang w:val="de-DE"/>
+        </w:rPr>
+        <w:t>haltet</w:t>
+      </w:r>
+      <w:r>
+        <w:rPr>
+          <w:lang w:val="de-DE"/>
+        </w:rPr>
+        <w:t>.</w:t>
       </w:r>
       <w:r>
         <w:rPr>
@@ -4112,7 +4357,7 @@
         </w:rPr>
         <w:lastRenderedPageBreak/>
         <w:drawing>
-          <wp:anchor distT="0" distB="0" distL="114300" distR="114300" simplePos="0" relativeHeight="251658240" behindDoc="1" locked="0" layoutInCell="1" allowOverlap="1" wp14:anchorId="6C0572CC" wp14:editId="2811E217">
+          <wp:anchor distT="0" distB="0" distL="114300" distR="114300" simplePos="0" relativeHeight="251658240" behindDoc="1" locked="0" layoutInCell="1" allowOverlap="1" wp14:anchorId="71297465" wp14:editId="5E633369">
             <wp:simplePos x="0" y="0"/>
             <wp:positionH relativeFrom="column">
               <wp:posOffset>3175</wp:posOffset>
@@ -4143,7 +4388,7 @@
                     <pic:cNvPicPr/>
                   </pic:nvPicPr>
                   <pic:blipFill>
-                    <a:blip r:embed="rId9">
+                    <a:blip r:embed="rId11">
                       <a:extLst>
                         <a:ext uri="{28A0092B-C50C-407E-A947-70E740481C1C}">
                           <a14:useLocalDpi xmlns:a14="http://schemas.microsoft.com/office/drawing/2010/main" val="0"/>
@@ -4762,7 +5007,7 @@
                     <pic:cNvPicPr/>
                   </pic:nvPicPr>
                   <pic:blipFill>
-                    <a:blip r:embed="rId9" cstate="print">
+                    <a:blip r:embed="rId11" cstate="print">
                       <a:extLst>
                         <a:ext uri="{28A0092B-C50C-407E-A947-70E740481C1C}">
                           <a14:useLocalDpi xmlns:a14="http://schemas.microsoft.com/office/drawing/2010/main" val="0"/>
@@ -4976,6 +5221,7 @@
     <w:p>
       <w:pPr>
         <w:pStyle w:val="berschrift2"/>
+        <w:jc w:val="both"/>
         <w:rPr>
           <w:lang w:val="de-DE"/>
         </w:rPr>
@@ -5035,7 +5281,7 @@
           <w:lang w:val="de-DE" w:eastAsia="de-DE" w:bidi="ar-SA"/>
         </w:rPr>
         <w:drawing>
-          <wp:anchor distT="0" distB="0" distL="114300" distR="114300" simplePos="0" relativeHeight="251663360" behindDoc="1" locked="0" layoutInCell="1" allowOverlap="1" wp14:anchorId="3632B749" wp14:editId="52AE4BCD">
+          <wp:anchor distT="0" distB="0" distL="114300" distR="114300" simplePos="0" relativeHeight="251663360" behindDoc="1" locked="0" layoutInCell="1" allowOverlap="1" wp14:anchorId="2DE90DA2" wp14:editId="60BCBD84">
             <wp:simplePos x="0" y="0"/>
             <wp:positionH relativeFrom="column">
               <wp:posOffset>-16510</wp:posOffset>
@@ -5066,7 +5312,7 @@
                     <pic:cNvPicPr/>
                   </pic:nvPicPr>
                   <pic:blipFill>
-                    <a:blip r:embed="rId9" cstate="print">
+                    <a:blip r:embed="rId11" cstate="print">
                       <a:extLst>
                         <a:ext uri="{28A0092B-C50C-407E-A947-70E740481C1C}">
                           <a14:useLocalDpi xmlns:a14="http://schemas.microsoft.com/office/drawing/2010/main" val="0"/>
@@ -5221,6 +5467,7 @@
     </w:p>
     <w:p>
       <w:pPr>
+        <w:jc w:val="both"/>
         <w:rPr>
           <w:lang w:val="de-DE"/>
         </w:rPr>
@@ -5252,6 +5499,7 @@
     </w:p>
     <w:p>
       <w:pPr>
+        <w:jc w:val="both"/>
         <w:rPr>
           <w:lang w:val="de-DE"/>
         </w:rPr>
@@ -5339,7 +5587,7 @@
                     <pic:cNvPicPr/>
                   </pic:nvPicPr>
                   <pic:blipFill>
-                    <a:blip r:embed="rId9" cstate="print">
+                    <a:blip r:embed="rId11" cstate="print">
                       <a:extLst>
                         <a:ext uri="{28A0092B-C50C-407E-A947-70E740481C1C}">
                           <a14:useLocalDpi xmlns:a14="http://schemas.microsoft.com/office/drawing/2010/main" val="0"/>
@@ -5493,7 +5741,7 @@
                     <pic:cNvPicPr/>
                   </pic:nvPicPr>
                   <pic:blipFill>
-                    <a:blip r:embed="rId9" cstate="print">
+                    <a:blip r:embed="rId11" cstate="print">
                       <a:extLst>
                         <a:ext uri="{28A0092B-C50C-407E-A947-70E740481C1C}">
                           <a14:useLocalDpi xmlns:a14="http://schemas.microsoft.com/office/drawing/2010/main" val="0"/>
@@ -5725,7 +5973,7 @@
                     <pic:cNvPicPr/>
                   </pic:nvPicPr>
                   <pic:blipFill>
-                    <a:blip r:embed="rId9" cstate="print">
+                    <a:blip r:embed="rId11" cstate="print">
                       <a:extLst>
                         <a:ext uri="{28A0092B-C50C-407E-A947-70E740481C1C}">
                           <a14:useLocalDpi xmlns:a14="http://schemas.microsoft.com/office/drawing/2010/main" val="0"/>
@@ -5848,6 +6096,7 @@
     <w:p>
       <w:pPr>
         <w:pStyle w:val="berschrift2"/>
+        <w:jc w:val="both"/>
         <w:rPr>
           <w:lang w:val="de-DE"/>
         </w:rPr>
@@ -5859,7 +6108,7 @@
           <w:lang w:val="de-DE" w:eastAsia="de-DE" w:bidi="ar-SA"/>
         </w:rPr>
         <w:pict>
-          <v:rect id="_x0000_s1032" style="position:absolute;margin-left:219.1pt;margin-top:67.8pt;width:20.25pt;height:35.3pt;z-index:251676672" filled="f" strokecolor="red" strokeweight="2.25pt"/>
+          <v:rect id="_x0000_s1032" style="position:absolute;left:0;text-align:left;margin-left:219.1pt;margin-top:67.8pt;width:20.25pt;height:35.3pt;z-index:251676672" filled="f" strokecolor="red" strokeweight="2.25pt"/>
         </w:pict>
       </w:r>
       <w:r>
@@ -5899,7 +6148,7 @@
                     <pic:cNvPicPr/>
                   </pic:nvPicPr>
                   <pic:blipFill>
-                    <a:blip r:embed="rId9" cstate="print">
+                    <a:blip r:embed="rId11" cstate="print">
                       <a:extLst>
                         <a:ext uri="{28A0092B-C50C-407E-A947-70E740481C1C}">
                           <a14:useLocalDpi xmlns:a14="http://schemas.microsoft.com/office/drawing/2010/main" val="0"/>
@@ -5947,6 +6196,7 @@
     </w:p>
     <w:p>
       <w:pPr>
+        <w:jc w:val="both"/>
         <w:rPr>
           <w:lang w:val="de-DE"/>
         </w:rPr>
@@ -6012,7 +6262,7 @@
           <w:lang w:val="de-DE" w:eastAsia="de-DE" w:bidi="ar-SA"/>
         </w:rPr>
         <w:drawing>
-          <wp:anchor distT="0" distB="0" distL="114300" distR="114300" simplePos="0" relativeHeight="251678720" behindDoc="1" locked="0" layoutInCell="1" allowOverlap="1" wp14:anchorId="77E95231" wp14:editId="4D032633">
+          <wp:anchor distT="0" distB="0" distL="114300" distR="114300" simplePos="0" relativeHeight="251678720" behindDoc="1" locked="0" layoutInCell="1" allowOverlap="1" wp14:anchorId="2A56A8AC" wp14:editId="59919B5C">
             <wp:simplePos x="0" y="0"/>
             <wp:positionH relativeFrom="column">
               <wp:posOffset>-13970</wp:posOffset>
@@ -6043,7 +6293,7 @@
                     <pic:cNvPicPr/>
                   </pic:nvPicPr>
                   <pic:blipFill>
-                    <a:blip r:embed="rId9" cstate="print">
+                    <a:blip r:embed="rId11" cstate="print">
                       <a:extLst>
                         <a:ext uri="{28A0092B-C50C-407E-A947-70E740481C1C}">
                           <a14:useLocalDpi xmlns:a14="http://schemas.microsoft.com/office/drawing/2010/main" val="0"/>
@@ -6218,7 +6468,7 @@
                     <pic:cNvPicPr/>
                   </pic:nvPicPr>
                   <pic:blipFill>
-                    <a:blip r:embed="rId9" cstate="print">
+                    <a:blip r:embed="rId11" cstate="print">
                       <a:extLst>
                         <a:ext uri="{28A0092B-C50C-407E-A947-70E740481C1C}">
                           <a14:useLocalDpi xmlns:a14="http://schemas.microsoft.com/office/drawing/2010/main" val="0"/>
@@ -6262,7 +6512,9 @@
         </w:rPr>
         <w:t>gsfeld</w:t>
       </w:r>
+      <w:bookmarkStart w:id="12" w:name="_GoBack"/>
       <w:bookmarkEnd w:id="11"/>
+      <w:bookmarkEnd w:id="12"/>
     </w:p>
     <w:p>
       <w:pPr>
@@ -6284,7 +6536,7 @@
           <w:lang w:val="de-DE"/>
         </w:rPr>
       </w:pPr>
-      <w:bookmarkStart w:id="12" w:name="_Toc102824771"/>
+      <w:bookmarkStart w:id="13" w:name="_Toc102824771"/>
       <w:r>
         <w:rPr>
           <w:lang w:val="de-DE"/>
@@ -6292,10 +6544,11 @@
         <w:lastRenderedPageBreak/>
         <w:t>Implementierung</w:t>
       </w:r>
-      <w:bookmarkEnd w:id="12"/>
-    </w:p>
-    <w:p>
-      <w:pPr>
+      <w:bookmarkEnd w:id="13"/>
+    </w:p>
+    <w:p>
+      <w:pPr>
+        <w:jc w:val="both"/>
         <w:rPr>
           <w:lang w:val="de-DE"/>
         </w:rPr>
@@ -6333,44 +6586,51 @@
     </w:p>
     <w:p>
       <w:pPr>
+        <w:rPr>
+          <w:lang w:val="de-DE"/>
+        </w:rPr>
+      </w:pPr>
+      <w:r>
+        <w:rPr>
+          <w:lang w:val="de-DE"/>
+        </w:rPr>
+        <w:br w:type="page"/>
+      </w:r>
+    </w:p>
+    <w:p>
+      <w:pPr>
         <w:pStyle w:val="berschrift2"/>
         <w:rPr>
           <w:lang w:val="de-DE"/>
         </w:rPr>
       </w:pPr>
-      <w:bookmarkStart w:id="13" w:name="_Toc102824772"/>
-      <w:r>
-        <w:rPr>
-          <w:lang w:val="de-DE"/>
-        </w:rPr>
-        <w:t>Klasse MyControlModel</w:t>
-      </w:r>
-      <w:bookmarkEnd w:id="13"/>
-    </w:p>
-    <w:p>
-      <w:pPr>
-        <w:rPr>
-          <w:lang w:val="de-DE"/>
-        </w:rPr>
-      </w:pPr>
-      <w:bookmarkStart w:id="14" w:name="_GoBack"/>
-      <w:bookmarkEnd w:id="14"/>
-    </w:p>
-    <w:p>
-      <w:pPr>
-        <w:rPr>
-          <w:lang w:val="de-DE"/>
-        </w:rPr>
-      </w:pPr>
-      <w:r>
-        <w:rPr>
-          <w:lang w:val="de-DE"/>
-        </w:rPr>
+      <w:bookmarkStart w:id="14" w:name="_Toc102824772"/>
+      <w:r>
+        <w:rPr>
+          <w:lang w:val="de-DE"/>
+        </w:rPr>
+        <w:lastRenderedPageBreak/>
         <w:drawing>
-          <wp:inline distT="0" distB="0" distL="0" distR="0" wp14:anchorId="497AB2F2" wp14:editId="09DAB2F9">
-            <wp:extent cx="5972810" cy="5114925"/>
-            <wp:effectExtent l="0" t="0" r="8890" b="9525"/>
-            <wp:docPr id="13" name="Grafik 13"/>
+          <wp:anchor distT="0" distB="0" distL="114300" distR="114300" simplePos="0" relativeHeight="251687936" behindDoc="1" locked="0" layoutInCell="1" allowOverlap="1" wp14:anchorId="63F0F2F1" wp14:editId="2DA4FC5E">
+            <wp:simplePos x="0" y="0"/>
+            <wp:positionH relativeFrom="column">
+              <wp:posOffset>-3810</wp:posOffset>
+            </wp:positionH>
+            <wp:positionV relativeFrom="paragraph">
+              <wp:posOffset>523240</wp:posOffset>
+            </wp:positionV>
+            <wp:extent cx="5972810" cy="5153660"/>
+            <wp:effectExtent l="0" t="0" r="0" b="0"/>
+            <wp:wrapTight wrapText="bothSides">
+              <wp:wrapPolygon edited="0">
+                <wp:start x="0" y="0"/>
+                <wp:lineTo x="0" y="21557"/>
+                <wp:lineTo x="21563" y="21557"/>
+                <wp:lineTo x="21563" y="0"/>
+                <wp:lineTo x="0" y="0"/>
+              </wp:wrapPolygon>
+            </wp:wrapTight>
+            <wp:docPr id="15" name="Grafik 15"/>
             <wp:cNvGraphicFramePr>
               <a:graphicFrameLocks xmlns:a="http://schemas.openxmlformats.org/drawingml/2006/main" noChangeAspect="1"/>
             </wp:cNvGraphicFramePr>
@@ -6382,7 +6642,13 @@
                     <pic:cNvPicPr/>
                   </pic:nvPicPr>
                   <pic:blipFill>
-                    <a:blip r:embed="rId10"/>
+                    <a:blip r:embed="rId12">
+                      <a:extLst>
+                        <a:ext uri="{28A0092B-C50C-407E-A947-70E740481C1C}">
+                          <a14:useLocalDpi xmlns:a14="http://schemas.microsoft.com/office/drawing/2010/main" val="0"/>
+                        </a:ext>
+                      </a:extLst>
+                    </a:blip>
                     <a:stretch>
                       <a:fillRect/>
                     </a:stretch>
@@ -6390,7 +6656,7 @@
                   <pic:spPr>
                     <a:xfrm>
                       <a:off x="0" y="0"/>
-                      <a:ext cx="5972810" cy="5114925"/>
+                      <a:ext cx="5972810" cy="5153660"/>
                     </a:xfrm>
                     <a:prstGeom prst="rect">
                       <a:avLst/>
@@ -6399,9 +6665,42 @@
                 </pic:pic>
               </a:graphicData>
             </a:graphic>
-          </wp:inline>
+            <wp14:sizeRelH relativeFrom="page">
+              <wp14:pctWidth>0</wp14:pctWidth>
+            </wp14:sizeRelH>
+            <wp14:sizeRelV relativeFrom="page">
+              <wp14:pctHeight>0</wp14:pctHeight>
+            </wp14:sizeRelV>
+          </wp:anchor>
         </w:drawing>
       </w:r>
+      <w:r>
+        <w:rPr>
+          <w:lang w:val="de-DE"/>
+        </w:rPr>
+        <w:t>Klasse MyControlModel</w:t>
+      </w:r>
+      <w:bookmarkEnd w:id="14"/>
+    </w:p>
+    <w:p>
+      <w:pPr>
+        <w:rPr>
+          <w:lang w:val="de-DE"/>
+        </w:rPr>
+      </w:pPr>
+    </w:p>
+    <w:p>
+      <w:pPr>
+        <w:rPr>
+          <w:lang w:val="de-DE"/>
+        </w:rPr>
+      </w:pPr>
+      <w:r>
+        <w:rPr>
+          <w:lang w:val="de-DE"/>
+        </w:rPr>
+        <w:br w:type="page"/>
+      </w:r>
     </w:p>
     <w:p>
       <w:pPr>
@@ -6415,12 +6714,104 @@
         <w:rPr>
           <w:lang w:val="de-DE"/>
         </w:rPr>
+        <w:lastRenderedPageBreak/>
         <w:t>Klasse MyControlView</w:t>
       </w:r>
       <w:bookmarkEnd w:id="15"/>
     </w:p>
     <w:p>
       <w:pPr>
+        <w:rPr>
+          <w:lang w:val="de-DE"/>
+        </w:rPr>
+      </w:pPr>
+      <w:r>
+        <w:rPr>
+          <w:lang w:val="de-DE"/>
+        </w:rPr>
+        <w:drawing>
+          <wp:anchor distT="0" distB="0" distL="114300" distR="114300" simplePos="0" relativeHeight="251688960" behindDoc="1" locked="0" layoutInCell="1" allowOverlap="1" wp14:anchorId="0A234603" wp14:editId="06419339">
+            <wp:simplePos x="0" y="0"/>
+            <wp:positionH relativeFrom="column">
+              <wp:posOffset>-3810</wp:posOffset>
+            </wp:positionH>
+            <wp:positionV relativeFrom="paragraph">
+              <wp:posOffset>272415</wp:posOffset>
+            </wp:positionV>
+            <wp:extent cx="5972810" cy="5556250"/>
+            <wp:effectExtent l="0" t="0" r="0" b="0"/>
+            <wp:wrapTight wrapText="bothSides">
+              <wp:wrapPolygon edited="0">
+                <wp:start x="0" y="0"/>
+                <wp:lineTo x="0" y="21551"/>
+                <wp:lineTo x="21563" y="21551"/>
+                <wp:lineTo x="21563" y="0"/>
+                <wp:lineTo x="0" y="0"/>
+              </wp:wrapPolygon>
+            </wp:wrapTight>
+            <wp:docPr id="16" name="Grafik 16"/>
+            <wp:cNvGraphicFramePr>
+              <a:graphicFrameLocks xmlns:a="http://schemas.openxmlformats.org/drawingml/2006/main" noChangeAspect="1"/>
+            </wp:cNvGraphicFramePr>
+            <a:graphic xmlns:a="http://schemas.openxmlformats.org/drawingml/2006/main">
+              <a:graphicData uri="http://schemas.openxmlformats.org/drawingml/2006/picture">
+                <pic:pic xmlns:pic="http://schemas.openxmlformats.org/drawingml/2006/picture">
+                  <pic:nvPicPr>
+                    <pic:cNvPr id="0" name=""/>
+                    <pic:cNvPicPr/>
+                  </pic:nvPicPr>
+                  <pic:blipFill>
+                    <a:blip r:embed="rId13">
+                      <a:extLst>
+                        <a:ext uri="{28A0092B-C50C-407E-A947-70E740481C1C}">
+                          <a14:useLocalDpi xmlns:a14="http://schemas.microsoft.com/office/drawing/2010/main" val="0"/>
+                        </a:ext>
+                      </a:extLst>
+                    </a:blip>
+                    <a:stretch>
+                      <a:fillRect/>
+                    </a:stretch>
+                  </pic:blipFill>
+                  <pic:spPr>
+                    <a:xfrm>
+                      <a:off x="0" y="0"/>
+                      <a:ext cx="5972810" cy="5556250"/>
+                    </a:xfrm>
+                    <a:prstGeom prst="rect">
+                      <a:avLst/>
+                    </a:prstGeom>
+                  </pic:spPr>
+                </pic:pic>
+              </a:graphicData>
+            </a:graphic>
+            <wp14:sizeRelH relativeFrom="page">
+              <wp14:pctWidth>0</wp14:pctWidth>
+            </wp14:sizeRelH>
+            <wp14:sizeRelV relativeFrom="page">
+              <wp14:pctHeight>0</wp14:pctHeight>
+            </wp14:sizeRelV>
+          </wp:anchor>
+        </w:drawing>
+      </w:r>
+    </w:p>
+    <w:p>
+      <w:pPr>
+        <w:rPr>
+          <w:smallCaps/>
+          <w:sz w:val="28"/>
+          <w:szCs w:val="28"/>
+          <w:lang w:val="de-DE"/>
+        </w:rPr>
+      </w:pPr>
+      <w:r>
+        <w:rPr>
+          <w:lang w:val="de-DE"/>
+        </w:rPr>
+        <w:br w:type="page"/>
+      </w:r>
+    </w:p>
+    <w:p>
+      <w:pPr>
         <w:pStyle w:val="berschrift2"/>
         <w:rPr>
           <w:lang w:val="de-DE"/>
@@ -6431,12 +6822,88 @@
         <w:rPr>
           <w:lang w:val="de-DE"/>
         </w:rPr>
+        <w:lastRenderedPageBreak/>
+        <w:drawing>
+          <wp:anchor distT="0" distB="0" distL="114300" distR="114300" simplePos="0" relativeHeight="251689984" behindDoc="1" locked="0" layoutInCell="1" allowOverlap="1" wp14:anchorId="34331F77" wp14:editId="284AF332">
+            <wp:simplePos x="0" y="0"/>
+            <wp:positionH relativeFrom="column">
+              <wp:posOffset>-3810</wp:posOffset>
+            </wp:positionH>
+            <wp:positionV relativeFrom="paragraph">
+              <wp:posOffset>479425</wp:posOffset>
+            </wp:positionV>
+            <wp:extent cx="5972810" cy="1967865"/>
+            <wp:effectExtent l="0" t="0" r="0" b="0"/>
+            <wp:wrapTight wrapText="bothSides">
+              <wp:wrapPolygon edited="0">
+                <wp:start x="0" y="0"/>
+                <wp:lineTo x="0" y="21328"/>
+                <wp:lineTo x="21563" y="21328"/>
+                <wp:lineTo x="21563" y="0"/>
+                <wp:lineTo x="0" y="0"/>
+              </wp:wrapPolygon>
+            </wp:wrapTight>
+            <wp:docPr id="17" name="Grafik 17"/>
+            <wp:cNvGraphicFramePr>
+              <a:graphicFrameLocks xmlns:a="http://schemas.openxmlformats.org/drawingml/2006/main" noChangeAspect="1"/>
+            </wp:cNvGraphicFramePr>
+            <a:graphic xmlns:a="http://schemas.openxmlformats.org/drawingml/2006/main">
+              <a:graphicData uri="http://schemas.openxmlformats.org/drawingml/2006/picture">
+                <pic:pic xmlns:pic="http://schemas.openxmlformats.org/drawingml/2006/picture">
+                  <pic:nvPicPr>
+                    <pic:cNvPr id="0" name=""/>
+                    <pic:cNvPicPr/>
+                  </pic:nvPicPr>
+                  <pic:blipFill>
+                    <a:blip r:embed="rId14">
+                      <a:extLst>
+                        <a:ext uri="{28A0092B-C50C-407E-A947-70E740481C1C}">
+                          <a14:useLocalDpi xmlns:a14="http://schemas.microsoft.com/office/drawing/2010/main" val="0"/>
+                        </a:ext>
+                      </a:extLst>
+                    </a:blip>
+                    <a:stretch>
+                      <a:fillRect/>
+                    </a:stretch>
+                  </pic:blipFill>
+                  <pic:spPr>
+                    <a:xfrm>
+                      <a:off x="0" y="0"/>
+                      <a:ext cx="5972810" cy="1967865"/>
+                    </a:xfrm>
+                    <a:prstGeom prst="rect">
+                      <a:avLst/>
+                    </a:prstGeom>
+                  </pic:spPr>
+                </pic:pic>
+              </a:graphicData>
+            </a:graphic>
+            <wp14:sizeRelH relativeFrom="page">
+              <wp14:pctWidth>0</wp14:pctWidth>
+            </wp14:sizeRelH>
+            <wp14:sizeRelV relativeFrom="page">
+              <wp14:pctHeight>0</wp14:pctHeight>
+            </wp14:sizeRelV>
+          </wp:anchor>
+        </w:drawing>
+      </w:r>
+      <w:r>
+        <w:rPr>
+          <w:lang w:val="de-DE"/>
+        </w:rPr>
         <w:t>Klasse Alu</w:t>
       </w:r>
       <w:bookmarkEnd w:id="16"/>
     </w:p>
     <w:p>
       <w:pPr>
+        <w:rPr>
+          <w:lang w:val="de-DE"/>
+        </w:rPr>
+      </w:pPr>
+    </w:p>
+    <w:p>
+      <w:pPr>
         <w:pStyle w:val="berschrift2"/>
         <w:rPr>
           <w:lang w:val="de-DE"/>
@@ -6447,12 +6914,100 @@
         <w:rPr>
           <w:lang w:val="de-DE"/>
         </w:rPr>
+        <w:drawing>
+          <wp:anchor distT="0" distB="0" distL="114300" distR="114300" simplePos="0" relativeHeight="251691008" behindDoc="1" locked="0" layoutInCell="1" allowOverlap="1" wp14:anchorId="06CEEB5F" wp14:editId="4B285295">
+            <wp:simplePos x="0" y="0"/>
+            <wp:positionH relativeFrom="column">
+              <wp:posOffset>-3810</wp:posOffset>
+            </wp:positionH>
+            <wp:positionV relativeFrom="paragraph">
+              <wp:posOffset>523240</wp:posOffset>
+            </wp:positionV>
+            <wp:extent cx="5972810" cy="2160905"/>
+            <wp:effectExtent l="0" t="0" r="0" b="0"/>
+            <wp:wrapTight wrapText="bothSides">
+              <wp:wrapPolygon edited="0">
+                <wp:start x="0" y="0"/>
+                <wp:lineTo x="0" y="21327"/>
+                <wp:lineTo x="21563" y="21327"/>
+                <wp:lineTo x="21563" y="0"/>
+                <wp:lineTo x="0" y="0"/>
+              </wp:wrapPolygon>
+            </wp:wrapTight>
+            <wp:docPr id="18" name="Grafik 18"/>
+            <wp:cNvGraphicFramePr>
+              <a:graphicFrameLocks xmlns:a="http://schemas.openxmlformats.org/drawingml/2006/main" noChangeAspect="1"/>
+            </wp:cNvGraphicFramePr>
+            <a:graphic xmlns:a="http://schemas.openxmlformats.org/drawingml/2006/main">
+              <a:graphicData uri="http://schemas.openxmlformats.org/drawingml/2006/picture">
+                <pic:pic xmlns:pic="http://schemas.openxmlformats.org/drawingml/2006/picture">
+                  <pic:nvPicPr>
+                    <pic:cNvPr id="0" name=""/>
+                    <pic:cNvPicPr/>
+                  </pic:nvPicPr>
+                  <pic:blipFill>
+                    <a:blip r:embed="rId15">
+                      <a:extLst>
+                        <a:ext uri="{28A0092B-C50C-407E-A947-70E740481C1C}">
+                          <a14:useLocalDpi xmlns:a14="http://schemas.microsoft.com/office/drawing/2010/main" val="0"/>
+                        </a:ext>
+                      </a:extLst>
+                    </a:blip>
+                    <a:stretch>
+                      <a:fillRect/>
+                    </a:stretch>
+                  </pic:blipFill>
+                  <pic:spPr>
+                    <a:xfrm>
+                      <a:off x="0" y="0"/>
+                      <a:ext cx="5972810" cy="2160905"/>
+                    </a:xfrm>
+                    <a:prstGeom prst="rect">
+                      <a:avLst/>
+                    </a:prstGeom>
+                  </pic:spPr>
+                </pic:pic>
+              </a:graphicData>
+            </a:graphic>
+            <wp14:sizeRelH relativeFrom="page">
+              <wp14:pctWidth>0</wp14:pctWidth>
+            </wp14:sizeRelH>
+            <wp14:sizeRelV relativeFrom="page">
+              <wp14:pctHeight>0</wp14:pctHeight>
+            </wp14:sizeRelV>
+          </wp:anchor>
+        </w:drawing>
+      </w:r>
+      <w:r>
+        <w:rPr>
+          <w:lang w:val="de-DE"/>
+        </w:rPr>
         <w:t>Klasse Eeprom</w:t>
       </w:r>
       <w:bookmarkEnd w:id="17"/>
     </w:p>
     <w:p>
       <w:pPr>
+        <w:rPr>
+          <w:lang w:val="de-DE"/>
+        </w:rPr>
+      </w:pPr>
+    </w:p>
+    <w:p>
+      <w:pPr>
+        <w:rPr>
+          <w:lang w:val="de-DE"/>
+        </w:rPr>
+      </w:pPr>
+      <w:r>
+        <w:rPr>
+          <w:lang w:val="de-DE"/>
+        </w:rPr>
+        <w:br w:type="page"/>
+      </w:r>
+    </w:p>
+    <w:p>
+      <w:pPr>
         <w:pStyle w:val="berschrift2"/>
         <w:rPr>
           <w:lang w:val="de-DE"/>
@@ -6463,12 +7018,88 @@
         <w:rPr>
           <w:lang w:val="de-DE"/>
         </w:rPr>
+        <w:lastRenderedPageBreak/>
+        <w:drawing>
+          <wp:anchor distT="0" distB="0" distL="114300" distR="114300" simplePos="0" relativeHeight="251692032" behindDoc="1" locked="0" layoutInCell="1" allowOverlap="1" wp14:anchorId="299E2830" wp14:editId="337883EB">
+            <wp:simplePos x="0" y="0"/>
+            <wp:positionH relativeFrom="column">
+              <wp:posOffset>-40640</wp:posOffset>
+            </wp:positionH>
+            <wp:positionV relativeFrom="paragraph">
+              <wp:posOffset>442595</wp:posOffset>
+            </wp:positionV>
+            <wp:extent cx="5972810" cy="1313180"/>
+            <wp:effectExtent l="0" t="0" r="0" b="0"/>
+            <wp:wrapTight wrapText="bothSides">
+              <wp:wrapPolygon edited="0">
+                <wp:start x="0" y="0"/>
+                <wp:lineTo x="0" y="21308"/>
+                <wp:lineTo x="21563" y="21308"/>
+                <wp:lineTo x="21563" y="0"/>
+                <wp:lineTo x="0" y="0"/>
+              </wp:wrapPolygon>
+            </wp:wrapTight>
+            <wp:docPr id="19" name="Grafik 19"/>
+            <wp:cNvGraphicFramePr>
+              <a:graphicFrameLocks xmlns:a="http://schemas.openxmlformats.org/drawingml/2006/main" noChangeAspect="1"/>
+            </wp:cNvGraphicFramePr>
+            <a:graphic xmlns:a="http://schemas.openxmlformats.org/drawingml/2006/main">
+              <a:graphicData uri="http://schemas.openxmlformats.org/drawingml/2006/picture">
+                <pic:pic xmlns:pic="http://schemas.openxmlformats.org/drawingml/2006/picture">
+                  <pic:nvPicPr>
+                    <pic:cNvPr id="0" name=""/>
+                    <pic:cNvPicPr/>
+                  </pic:nvPicPr>
+                  <pic:blipFill>
+                    <a:blip r:embed="rId16">
+                      <a:extLst>
+                        <a:ext uri="{28A0092B-C50C-407E-A947-70E740481C1C}">
+                          <a14:useLocalDpi xmlns:a14="http://schemas.microsoft.com/office/drawing/2010/main" val="0"/>
+                        </a:ext>
+                      </a:extLst>
+                    </a:blip>
+                    <a:stretch>
+                      <a:fillRect/>
+                    </a:stretch>
+                  </pic:blipFill>
+                  <pic:spPr>
+                    <a:xfrm>
+                      <a:off x="0" y="0"/>
+                      <a:ext cx="5972810" cy="1313180"/>
+                    </a:xfrm>
+                    <a:prstGeom prst="rect">
+                      <a:avLst/>
+                    </a:prstGeom>
+                  </pic:spPr>
+                </pic:pic>
+              </a:graphicData>
+            </a:graphic>
+            <wp14:sizeRelH relativeFrom="page">
+              <wp14:pctWidth>0</wp14:pctWidth>
+            </wp14:sizeRelH>
+            <wp14:sizeRelV relativeFrom="page">
+              <wp14:pctHeight>0</wp14:pctHeight>
+            </wp14:sizeRelV>
+          </wp:anchor>
+        </w:drawing>
+      </w:r>
+      <w:r>
+        <w:rPr>
+          <w:lang w:val="de-DE"/>
+        </w:rPr>
         <w:t>Klasse EepromThread</w:t>
       </w:r>
       <w:bookmarkEnd w:id="18"/>
     </w:p>
     <w:p>
       <w:pPr>
+        <w:rPr>
+          <w:lang w:val="de-DE"/>
+        </w:rPr>
+      </w:pPr>
+    </w:p>
+    <w:p>
+      <w:pPr>
         <w:pStyle w:val="berschrift2"/>
         <w:rPr>
           <w:lang w:val="de-DE"/>
@@ -6485,6 +7116,13 @@
     </w:p>
     <w:p>
       <w:pPr>
+        <w:rPr>
+          <w:lang w:val="de-DE"/>
+        </w:rPr>
+      </w:pPr>
+    </w:p>
+    <w:p>
+      <w:pPr>
         <w:pStyle w:val="berschrift2"/>
         <w:rPr>
           <w:lang w:val="de-DE"/>
@@ -6495,10 +7133,282 @@
         <w:rPr>
           <w:lang w:val="de-DE"/>
         </w:rPr>
+        <w:t>Klasse Pic</w:t>
+      </w:r>
+      <w:bookmarkEnd w:id="20"/>
+    </w:p>
+    <w:p>
+      <w:pPr>
+        <w:pStyle w:val="berschrift2"/>
+        <w:rPr>
+          <w:lang w:val="de-DE"/>
+        </w:rPr>
+      </w:pPr>
+      <w:bookmarkStart w:id="21" w:name="_Toc102824779"/>
+      <w:r>
+        <w:rPr>
+          <w:lang w:val="de-DE"/>
+        </w:rPr>
+        <w:t>Klasse ProgramMemory</w:t>
+      </w:r>
+      <w:bookmarkEnd w:id="21"/>
+    </w:p>
+    <w:p>
+      <w:pPr>
+        <w:pStyle w:val="berschrift2"/>
+        <w:rPr>
+          <w:lang w:val="de-DE"/>
+        </w:rPr>
+      </w:pPr>
+      <w:bookmarkStart w:id="22" w:name="_Toc102824780"/>
+      <w:r>
+        <w:rPr>
+          <w:lang w:val="de-DE"/>
+        </w:rPr>
+        <w:t>Klasse Ram</w:t>
+      </w:r>
+      <w:bookmarkEnd w:id="22"/>
+    </w:p>
+    <w:p>
+      <w:pPr>
+        <w:pStyle w:val="berschrift2"/>
+        <w:rPr>
+          <w:lang w:val="de-DE"/>
+        </w:rPr>
+      </w:pPr>
+      <w:bookmarkStart w:id="23" w:name="_Toc102824781"/>
+      <w:r>
+        <w:rPr>
+          <w:lang w:val="de-DE"/>
+        </w:rPr>
+        <w:t>Klasse Stack</w:t>
+      </w:r>
+      <w:bookmarkEnd w:id="23"/>
+    </w:p>
+    <w:p>
+      <w:pPr>
+        <w:pStyle w:val="berschrift2"/>
+        <w:rPr>
+          <w:lang w:val="de-DE"/>
+        </w:rPr>
+      </w:pPr>
+      <w:bookmarkStart w:id="24" w:name="_Toc102824782"/>
+      <w:r>
+        <w:rPr>
+          <w:lang w:val="de-DE"/>
+        </w:rPr>
+        <w:t>Klasse Time</w:t>
+      </w:r>
+      <w:bookmarkEnd w:id="24"/>
+    </w:p>
+    <w:p>
+      <w:pPr>
+        <w:pStyle w:val="berschrift2"/>
+        <w:rPr>
+          <w:lang w:val="de-DE"/>
+        </w:rPr>
+      </w:pPr>
+      <w:bookmarkStart w:id="25" w:name="_Toc102824783"/>
+      <w:r>
+        <w:rPr>
+          <w:lang w:val="de-DE"/>
+        </w:rPr>
+        <w:t>Klasse ReadProgramFile</w:t>
+      </w:r>
+      <w:bookmarkEnd w:id="25"/>
+    </w:p>
+    <w:p>
+      <w:pPr>
+        <w:pStyle w:val="berschrift2"/>
+        <w:rPr>
+          <w:lang w:val="de-DE"/>
+        </w:rPr>
+      </w:pPr>
+      <w:bookmarkStart w:id="26" w:name="_Toc102824784"/>
+      <w:r>
+        <w:rPr>
+          <w:lang w:val="de-DE"/>
+        </w:rPr>
+        <w:t>Klasse MyModel</w:t>
+      </w:r>
+      <w:bookmarkEnd w:id="26"/>
+    </w:p>
+    <w:p>
+      <w:pPr>
+        <w:pStyle w:val="berschrift2"/>
+        <w:rPr>
+          <w:lang w:val="de-DE"/>
+        </w:rPr>
+      </w:pPr>
+      <w:bookmarkStart w:id="27" w:name="_Toc102824785"/>
+      <w:r>
+        <w:rPr>
+          <w:lang w:val="de-DE"/>
+        </w:rPr>
+        <w:t>Klasse MyModelData</w:t>
+      </w:r>
+      <w:bookmarkEnd w:id="27"/>
+    </w:p>
+    <w:p>
+      <w:pPr>
+        <w:pStyle w:val="berschrift2"/>
+        <w:rPr>
+          <w:lang w:val="de-DE"/>
+        </w:rPr>
+      </w:pPr>
+      <w:bookmarkStart w:id="28" w:name="_Toc102824786"/>
+      <w:r>
+        <w:rPr>
+          <w:lang w:val="de-DE"/>
+        </w:rPr>
+        <w:t>Klasse ProgramStepInformation</w:t>
+      </w:r>
+      <w:bookmarkEnd w:id="28"/>
+    </w:p>
+    <w:p>
+      <w:pPr>
+        <w:pStyle w:val="berschrift2"/>
+        <w:rPr>
+          <w:lang w:val="de-DE"/>
+        </w:rPr>
+      </w:pPr>
+      <w:bookmarkStart w:id="29" w:name="_Toc102824787"/>
+      <w:r>
+        <w:rPr>
+          <w:lang w:val="de-DE"/>
+        </w:rPr>
+        <w:t>Klasse Main</w:t>
+      </w:r>
+      <w:bookmarkEnd w:id="29"/>
+    </w:p>
+    <w:p>
+      <w:pPr>
+        <w:pStyle w:val="berschrift2"/>
+        <w:rPr>
+          <w:lang w:val="de-DE"/>
+        </w:rPr>
+      </w:pPr>
+      <w:bookmarkStart w:id="30" w:name="_Toc102824788"/>
+      <w:r>
+        <w:rPr>
+          <w:lang w:val="de-DE"/>
+        </w:rPr>
+        <w:t>Klasse GUIAbout</w:t>
+      </w:r>
+      <w:bookmarkEnd w:id="30"/>
+    </w:p>
+    <w:p>
+      <w:pPr>
+        <w:pStyle w:val="berschrift2"/>
+        <w:rPr>
+          <w:lang w:val="de-DE"/>
+        </w:rPr>
+      </w:pPr>
+      <w:bookmarkStart w:id="31" w:name="_Toc102824789"/>
+      <w:r>
+        <w:rPr>
+          <w:lang w:val="de-DE"/>
+        </w:rPr>
+        <w:t>Klasse GUIHelp</w:t>
+      </w:r>
+      <w:bookmarkEnd w:id="31"/>
+    </w:p>
+    <w:p>
+      <w:pPr>
+        <w:pStyle w:val="berschrift2"/>
+        <w:rPr>
+          <w:lang w:val="de-DE"/>
+        </w:rPr>
+      </w:pPr>
+      <w:bookmarkStart w:id="32" w:name="_Toc102824790"/>
+      <w:r>
+        <w:rPr>
+          <w:lang w:val="de-DE"/>
+        </w:rPr>
+        <w:t>Klasse GUIMainFrame</w:t>
+      </w:r>
+      <w:bookmarkEnd w:id="32"/>
+    </w:p>
+    <w:p>
+      <w:pPr>
+        <w:pStyle w:val="berschrift2"/>
+        <w:rPr>
+          <w:lang w:val="de-DE"/>
+        </w:rPr>
+      </w:pPr>
+      <w:bookmarkStart w:id="33" w:name="_Toc102824791"/>
+      <w:r>
+        <w:rPr>
+          <w:lang w:val="de-DE"/>
+        </w:rPr>
+        <w:t>Klasse GUIMCMenu</w:t>
+      </w:r>
+      <w:bookmarkEnd w:id="33"/>
+    </w:p>
+    <w:p>
+      <w:pPr>
+        <w:pStyle w:val="berschrift2"/>
+        <w:rPr>
+          <w:lang w:val="de-DE"/>
+        </w:rPr>
+      </w:pPr>
+      <w:bookmarkStart w:id="34" w:name="_Toc102824792"/>
+      <w:r>
+        <w:rPr>
+          <w:lang w:val="de-DE"/>
+        </w:rPr>
+        <w:t>Klasse GUIMenuBar</w:t>
+      </w:r>
+      <w:bookmarkEnd w:id="34"/>
+    </w:p>
+    <w:p>
+      <w:pPr>
+        <w:pStyle w:val="berschrift2"/>
+        <w:rPr>
+          <w:lang w:val="de-DE"/>
+        </w:rPr>
+      </w:pPr>
+      <w:bookmarkStart w:id="35" w:name="_Toc102824793"/>
+      <w:r>
+        <w:rPr>
+          <w:lang w:val="de-DE"/>
+        </w:rPr>
+        <w:t>Klasse GUIPorts</w:t>
+      </w:r>
+      <w:bookmarkEnd w:id="35"/>
+    </w:p>
+    <w:p>
+      <w:pPr>
+        <w:pStyle w:val="berschrift2"/>
+        <w:rPr>
+          <w:lang w:val="de-DE"/>
+        </w:rPr>
+      </w:pPr>
+      <w:bookmarkStart w:id="36" w:name="_Toc102824794"/>
+      <w:r>
+        <w:rPr>
+          <w:lang w:val="de-DE"/>
+        </w:rPr>
+        <w:t>Klasse GUIProgramMemory</w:t>
+      </w:r>
+      <w:bookmarkEnd w:id="36"/>
+    </w:p>
+    <w:p>
+      <w:pPr>
+        <w:pStyle w:val="berschrift2"/>
+        <w:rPr>
+          <w:lang w:val="de-DE"/>
+        </w:rPr>
+      </w:pPr>
+      <w:bookmarkStart w:id="37" w:name="_Toc102824795"/>
+      <w:r>
+        <w:rPr>
+          <w:lang w:val="de-DE"/>
+        </w:rPr>
         <w:lastRenderedPageBreak/>
-        <w:t>Klasse Pic</w:t>
-      </w:r>
-      <w:bookmarkEnd w:id="20"/>
+        <w:t>Klasse GUIRamTable</w:t>
+      </w:r>
+      <w:bookmarkEnd w:id="37"/>
     </w:p>
     <w:p>
       <w:pPr>
@@ -6507,14 +7417,14 @@
           <w:lang w:val="de-DE"/>
         </w:rPr>
       </w:pPr>
-      <w:bookmarkStart w:id="21" w:name="_Toc102824779"/>
-      <w:r>
-        <w:rPr>
-          <w:lang w:val="de-DE"/>
-        </w:rPr>
-        <w:t>Klasse ProgramMemory</w:t>
-      </w:r>
-      <w:bookmarkEnd w:id="21"/>
+      <w:bookmarkStart w:id="38" w:name="_Toc102824796"/>
+      <w:r>
+        <w:rPr>
+          <w:lang w:val="de-DE"/>
+        </w:rPr>
+        <w:t>Klasse GUIRegister</w:t>
+      </w:r>
+      <w:bookmarkEnd w:id="38"/>
     </w:p>
     <w:p>
       <w:pPr>
@@ -6523,14 +7433,14 @@
           <w:lang w:val="de-DE"/>
         </w:rPr>
       </w:pPr>
-      <w:bookmarkStart w:id="22" w:name="_Toc102824780"/>
-      <w:r>
-        <w:rPr>
-          <w:lang w:val="de-DE"/>
-        </w:rPr>
-        <w:t>Klasse Ram</w:t>
-      </w:r>
-      <w:bookmarkEnd w:id="22"/>
+      <w:bookmarkStart w:id="39" w:name="_Toc102824797"/>
+      <w:r>
+        <w:rPr>
+          <w:lang w:val="de-DE"/>
+        </w:rPr>
+        <w:t>Klasse GUIRegistersDetailed</w:t>
+      </w:r>
+      <w:bookmarkEnd w:id="39"/>
     </w:p>
     <w:p>
       <w:pPr>
@@ -6539,14 +7449,14 @@
           <w:lang w:val="de-DE"/>
         </w:rPr>
       </w:pPr>
-      <w:bookmarkStart w:id="23" w:name="_Toc102824781"/>
-      <w:r>
-        <w:rPr>
-          <w:lang w:val="de-DE"/>
-        </w:rPr>
-        <w:t>Klasse Stack</w:t>
-      </w:r>
-      <w:bookmarkEnd w:id="23"/>
+      <w:bookmarkStart w:id="40" w:name="_Toc102824798"/>
+      <w:r>
+        <w:rPr>
+          <w:lang w:val="de-DE"/>
+        </w:rPr>
+        <w:t>Klasse GUIStack</w:t>
+      </w:r>
+      <w:bookmarkEnd w:id="40"/>
     </w:p>
     <w:p>
       <w:pPr>
@@ -6555,14 +7465,14 @@
           <w:lang w:val="de-DE"/>
         </w:rPr>
       </w:pPr>
-      <w:bookmarkStart w:id="24" w:name="_Toc102824782"/>
-      <w:r>
-        <w:rPr>
-          <w:lang w:val="de-DE"/>
-        </w:rPr>
-        <w:t>Klasse Time</w:t>
-      </w:r>
-      <w:bookmarkEnd w:id="24"/>
+      <w:bookmarkStart w:id="41" w:name="_Toc102824799"/>
+      <w:r>
+        <w:rPr>
+          <w:lang w:val="de-DE"/>
+        </w:rPr>
+        <w:t>Klasse GUITestFileTable</w:t>
+      </w:r>
+      <w:bookmarkEnd w:id="41"/>
     </w:p>
     <w:p>
       <w:pPr>
@@ -6571,14 +7481,14 @@
           <w:lang w:val="de-DE"/>
         </w:rPr>
       </w:pPr>
-      <w:bookmarkStart w:id="25" w:name="_Toc102824783"/>
-      <w:r>
-        <w:rPr>
-          <w:lang w:val="de-DE"/>
-        </w:rPr>
-        <w:t>Klasse ReadProgramFile</w:t>
-      </w:r>
-      <w:bookmarkEnd w:id="25"/>
+      <w:bookmarkStart w:id="42" w:name="_Toc102824800"/>
+      <w:r>
+        <w:rPr>
+          <w:lang w:val="de-DE"/>
+        </w:rPr>
+        <w:t>Klasse GUITime</w:t>
+      </w:r>
+      <w:bookmarkEnd w:id="42"/>
     </w:p>
     <w:p>
       <w:pPr>
@@ -6587,14 +7497,14 @@
           <w:lang w:val="de-DE"/>
         </w:rPr>
       </w:pPr>
-      <w:bookmarkStart w:id="26" w:name="_Toc102824784"/>
-      <w:r>
-        <w:rPr>
-          <w:lang w:val="de-DE"/>
-        </w:rPr>
-        <w:t>Klasse MyModel</w:t>
-      </w:r>
-      <w:bookmarkEnd w:id="26"/>
+      <w:bookmarkStart w:id="43" w:name="_Toc102824801"/>
+      <w:r>
+        <w:rPr>
+          <w:lang w:val="de-DE"/>
+        </w:rPr>
+        <w:t>Klasse IMyView</w:t>
+      </w:r>
+      <w:bookmarkEnd w:id="43"/>
     </w:p>
     <w:p>
       <w:pPr>
@@ -6603,284 +7513,11 @@
           <w:lang w:val="de-DE"/>
         </w:rPr>
       </w:pPr>
-      <w:bookmarkStart w:id="27" w:name="_Toc102824785"/>
-      <w:r>
-        <w:rPr>
-          <w:lang w:val="de-DE"/>
-        </w:rPr>
-        <w:t>Klasse MyModelData</w:t>
-      </w:r>
-      <w:bookmarkEnd w:id="27"/>
-    </w:p>
-    <w:p>
-      <w:pPr>
-        <w:pStyle w:val="berschrift2"/>
-        <w:rPr>
-          <w:lang w:val="de-DE"/>
-        </w:rPr>
-      </w:pPr>
-      <w:bookmarkStart w:id="28" w:name="_Toc102824786"/>
-      <w:r>
-        <w:rPr>
-          <w:lang w:val="de-DE"/>
-        </w:rPr>
-        <w:t>Klasse ProgramStepInformation</w:t>
-      </w:r>
-      <w:bookmarkEnd w:id="28"/>
-    </w:p>
-    <w:p>
-      <w:pPr>
-        <w:pStyle w:val="berschrift2"/>
-        <w:rPr>
-          <w:lang w:val="de-DE"/>
-        </w:rPr>
-      </w:pPr>
-      <w:bookmarkStart w:id="29" w:name="_Toc102824787"/>
-      <w:r>
-        <w:rPr>
-          <w:lang w:val="de-DE"/>
-        </w:rPr>
-        <w:t>Klasse Main</w:t>
-      </w:r>
-      <w:bookmarkEnd w:id="29"/>
-    </w:p>
-    <w:p>
-      <w:pPr>
-        <w:pStyle w:val="berschrift2"/>
-        <w:rPr>
-          <w:lang w:val="de-DE"/>
-        </w:rPr>
-      </w:pPr>
-      <w:bookmarkStart w:id="30" w:name="_Toc102824788"/>
-      <w:r>
-        <w:rPr>
-          <w:lang w:val="de-DE"/>
-        </w:rPr>
-        <w:t>Klasse GUIAbout</w:t>
-      </w:r>
-      <w:bookmarkEnd w:id="30"/>
-    </w:p>
-    <w:p>
-      <w:pPr>
-        <w:pStyle w:val="berschrift2"/>
-        <w:rPr>
-          <w:lang w:val="de-DE"/>
-        </w:rPr>
-      </w:pPr>
-      <w:bookmarkStart w:id="31" w:name="_Toc102824789"/>
-      <w:r>
-        <w:rPr>
-          <w:lang w:val="de-DE"/>
-        </w:rPr>
-        <w:t>Klasse GUIHelp</w:t>
-      </w:r>
-      <w:bookmarkEnd w:id="31"/>
-    </w:p>
-    <w:p>
-      <w:pPr>
-        <w:pStyle w:val="berschrift2"/>
-        <w:rPr>
-          <w:lang w:val="de-DE"/>
-        </w:rPr>
-      </w:pPr>
-      <w:bookmarkStart w:id="32" w:name="_Toc102824790"/>
-      <w:r>
-        <w:rPr>
-          <w:lang w:val="de-DE"/>
-        </w:rPr>
-        <w:t>Klasse GUIMainFrame</w:t>
-      </w:r>
-      <w:bookmarkEnd w:id="32"/>
-    </w:p>
-    <w:p>
-      <w:pPr>
-        <w:pStyle w:val="berschrift2"/>
-        <w:rPr>
-          <w:lang w:val="de-DE"/>
-        </w:rPr>
-      </w:pPr>
-      <w:bookmarkStart w:id="33" w:name="_Toc102824791"/>
-      <w:r>
-        <w:rPr>
-          <w:lang w:val="de-DE"/>
-        </w:rPr>
-        <w:t>Klasse GUIMCMenu</w:t>
-      </w:r>
-      <w:bookmarkEnd w:id="33"/>
-    </w:p>
-    <w:p>
-      <w:pPr>
-        <w:pStyle w:val="berschrift2"/>
-        <w:rPr>
-          <w:lang w:val="de-DE"/>
-        </w:rPr>
-      </w:pPr>
-      <w:bookmarkStart w:id="34" w:name="_Toc102824792"/>
-      <w:r>
-        <w:rPr>
-          <w:lang w:val="de-DE"/>
-        </w:rPr>
-        <w:t>Klasse GUIMenuBar</w:t>
-      </w:r>
-      <w:bookmarkEnd w:id="34"/>
-    </w:p>
-    <w:p>
-      <w:pPr>
-        <w:pStyle w:val="berschrift2"/>
-        <w:rPr>
-          <w:lang w:val="de-DE"/>
-        </w:rPr>
-      </w:pPr>
-      <w:bookmarkStart w:id="35" w:name="_Toc102824793"/>
-      <w:r>
-        <w:rPr>
-          <w:lang w:val="de-DE"/>
-        </w:rPr>
-        <w:t>Klasse GUIPorts</w:t>
-      </w:r>
-      <w:bookmarkEnd w:id="35"/>
-    </w:p>
-    <w:p>
-      <w:pPr>
-        <w:pStyle w:val="berschrift2"/>
-        <w:rPr>
-          <w:lang w:val="de-DE"/>
-        </w:rPr>
-      </w:pPr>
-      <w:bookmarkStart w:id="36" w:name="_Toc102824794"/>
-      <w:r>
-        <w:rPr>
-          <w:lang w:val="de-DE"/>
-        </w:rPr>
-        <w:t>Klasse GUIProgramMemory</w:t>
-      </w:r>
-      <w:bookmarkEnd w:id="36"/>
-    </w:p>
-    <w:p>
-      <w:pPr>
-        <w:pStyle w:val="berschrift2"/>
-        <w:rPr>
-          <w:lang w:val="de-DE"/>
-        </w:rPr>
-      </w:pPr>
-      <w:bookmarkStart w:id="37" w:name="_Toc102824795"/>
-      <w:r>
-        <w:rPr>
-          <w:lang w:val="de-DE"/>
-        </w:rPr>
-        <w:t>Klasse GUIRamTable</w:t>
-      </w:r>
-      <w:bookmarkEnd w:id="37"/>
-    </w:p>
-    <w:p>
-      <w:pPr>
-        <w:pStyle w:val="berschrift2"/>
-        <w:rPr>
-          <w:lang w:val="de-DE"/>
-        </w:rPr>
-      </w:pPr>
-      <w:bookmarkStart w:id="38" w:name="_Toc102824796"/>
-      <w:r>
-        <w:rPr>
-          <w:lang w:val="de-DE"/>
-        </w:rPr>
-        <w:t>Klasse GUIRegister</w:t>
-      </w:r>
-      <w:bookmarkEnd w:id="38"/>
-    </w:p>
-    <w:p>
-      <w:pPr>
-        <w:pStyle w:val="berschrift2"/>
-        <w:rPr>
-          <w:lang w:val="de-DE"/>
-        </w:rPr>
-      </w:pPr>
-      <w:bookmarkStart w:id="39" w:name="_Toc102824797"/>
-      <w:r>
-        <w:rPr>
-          <w:lang w:val="de-DE"/>
-        </w:rPr>
-        <w:t>Klasse GUIRegistersDetailed</w:t>
-      </w:r>
-      <w:bookmarkEnd w:id="39"/>
-    </w:p>
-    <w:p>
-      <w:pPr>
-        <w:pStyle w:val="berschrift2"/>
-        <w:rPr>
-          <w:lang w:val="de-DE"/>
-        </w:rPr>
-      </w:pPr>
-      <w:bookmarkStart w:id="40" w:name="_Toc102824798"/>
-      <w:r>
-        <w:rPr>
-          <w:lang w:val="de-DE"/>
-        </w:rPr>
-        <w:t>Klasse GUIStack</w:t>
-      </w:r>
-      <w:bookmarkEnd w:id="40"/>
-    </w:p>
-    <w:p>
-      <w:pPr>
-        <w:pStyle w:val="berschrift2"/>
-        <w:rPr>
-          <w:lang w:val="de-DE"/>
-        </w:rPr>
-      </w:pPr>
-      <w:bookmarkStart w:id="41" w:name="_Toc102824799"/>
-      <w:r>
-        <w:rPr>
-          <w:lang w:val="de-DE"/>
-        </w:rPr>
-        <w:t>Klasse GUITestFileTable</w:t>
-      </w:r>
-      <w:bookmarkEnd w:id="41"/>
-    </w:p>
-    <w:p>
-      <w:pPr>
-        <w:pStyle w:val="berschrift2"/>
-        <w:rPr>
-          <w:lang w:val="de-DE"/>
-        </w:rPr>
-      </w:pPr>
-      <w:bookmarkStart w:id="42" w:name="_Toc102824800"/>
-      <w:r>
-        <w:rPr>
-          <w:lang w:val="de-DE"/>
-        </w:rPr>
-        <w:t>Klasse GUITime</w:t>
-      </w:r>
-      <w:bookmarkEnd w:id="42"/>
-    </w:p>
-    <w:p>
-      <w:pPr>
-        <w:pStyle w:val="berschrift2"/>
-        <w:rPr>
-          <w:lang w:val="de-DE"/>
-        </w:rPr>
-      </w:pPr>
-      <w:bookmarkStart w:id="43" w:name="_Toc102824801"/>
-      <w:r>
-        <w:rPr>
-          <w:lang w:val="de-DE"/>
-        </w:rPr>
-        <w:t>Klasse IMyView</w:t>
-      </w:r>
-      <w:bookmarkEnd w:id="43"/>
-    </w:p>
-    <w:p>
-      <w:pPr>
-        <w:pStyle w:val="berschrift2"/>
-        <w:rPr>
-          <w:lang w:val="de-DE"/>
-        </w:rPr>
-      </w:pPr>
       <w:bookmarkStart w:id="44" w:name="_Toc102824802"/>
       <w:r>
         <w:rPr>
           <w:lang w:val="de-DE"/>
         </w:rPr>
-        <w:lastRenderedPageBreak/>
         <w:t>Klasse MyColors</w:t>
       </w:r>
       <w:bookmarkEnd w:id="44"/>
@@ -6963,7 +7600,7 @@
                     <pic:cNvPicPr/>
                   </pic:nvPicPr>
                   <pic:blipFill>
-                    <a:blip r:embed="rId11">
+                    <a:blip r:embed="rId17">
                       <a:extLst>
                         <a:ext uri="{28A0092B-C50C-407E-A947-70E740481C1C}">
                           <a14:useLocalDpi xmlns:a14="http://schemas.microsoft.com/office/drawing/2010/main" val="0"/>
@@ -7031,7 +7668,7 @@
                     <pic:cNvPicPr/>
                   </pic:nvPicPr>
                   <pic:blipFill>
-                    <a:blip r:embed="rId12">
+                    <a:blip r:embed="rId18">
                       <a:extLst>
                         <a:ext uri="{28A0092B-C50C-407E-A947-70E740481C1C}">
                           <a14:useLocalDpi xmlns:a14="http://schemas.microsoft.com/office/drawing/2010/main" val="0"/>
@@ -7065,12 +7702,12 @@
       </w:r>
     </w:p>
     <w:sectPr>
-      <w:headerReference w:type="even" r:id="rId13"/>
-      <w:headerReference w:type="default" r:id="rId14"/>
-      <w:footerReference w:type="even" r:id="rId15"/>
-      <w:footerReference w:type="default" r:id="rId16"/>
-      <w:headerReference w:type="first" r:id="rId17"/>
-      <w:footerReference w:type="first" r:id="rId18"/>
+      <w:headerReference w:type="even" r:id="rId19"/>
+      <w:headerReference w:type="default" r:id="rId20"/>
+      <w:footerReference w:type="even" r:id="rId21"/>
+      <w:footerReference w:type="default" r:id="rId22"/>
+      <w:headerReference w:type="first" r:id="rId23"/>
+      <w:footerReference w:type="first" r:id="rId24"/>
       <w:pgSz w:w="11909" w:h="16834"/>
       <w:pgMar w:top="1134" w:right="1134" w:bottom="1698" w:left="1134" w:header="0" w:footer="1134" w:gutter="0"/>
       <w:pgNumType w:start="1"/>
@@ -7158,7 +7795,7 @@
         <w:noProof/>
         <w:lang w:val="de-DE"/>
       </w:rPr>
-      <w:t>9</w:t>
+      <w:t>12</w:t>
     </w:r>
     <w:r>
       <w:fldChar w:fldCharType="end"/>

</xml_diff>

<commit_message>
Removed synchronized keyword since its not necessary
</commit_message>
<xml_diff>
--- a/documentation/WORD/Dokumentation_Final.docx
+++ b/documentation/WORD/Dokumentation_Final.docx
@@ -5002,24 +5002,14 @@
                   <w:r>
                     <w:t xml:space="preserve">Abbildung </w:t>
                   </w:r>
-                  <w:r>
-                    <w:fldChar w:fldCharType="begin"/>
-                  </w:r>
-                  <w:r>
-                    <w:instrText xml:space="preserve"> SEQ Abbildung \* ARABIC </w:instrText>
-                  </w:r>
-                  <w:r>
-                    <w:fldChar w:fldCharType="separate"/>
-                  </w:r>
-                  <w:r>
-                    <w:rPr>
-                      <w:noProof/>
-                    </w:rPr>
-                    <w:t>1</w:t>
-                  </w:r>
-                  <w:r>
-                    <w:fldChar w:fldCharType="end"/>
-                  </w:r>
+                  <w:fldSimple w:instr=" SEQ Abbildung \* ARABIC ">
+                    <w:r>
+                      <w:rPr>
+                        <w:noProof/>
+                      </w:rPr>
+                      <w:t>1</w:t>
+                    </w:r>
+                  </w:fldSimple>
                   <w:r>
                     <w:t xml:space="preserve"> (Q1)</w:t>
                   </w:r>
@@ -5106,13 +5096,23 @@
         </w:rPr>
         <w:t xml:space="preserve">Der Mikrocontroller PIC16F84 wurde im Jahr 1998 von </w:t>
       </w:r>
+      <w:proofErr w:type="spellStart"/>
       <w:r>
         <w:rPr>
           <w:i/>
           <w:iCs/>
           <w:lang w:val="de-DE"/>
         </w:rPr>
-        <w:t>Microchip Technology Inc.</w:t>
+        <w:t>Microchip</w:t>
+      </w:r>
+      <w:proofErr w:type="spellEnd"/>
+      <w:r>
+        <w:rPr>
+          <w:i/>
+          <w:iCs/>
+          <w:lang w:val="de-DE"/>
+        </w:rPr>
+        <w:t xml:space="preserve"> Technology Inc.</w:t>
       </w:r>
       <w:r>
         <w:rPr>
@@ -5130,31 +5130,7 @@
         <w:rPr>
           <w:lang w:val="de-DE"/>
         </w:rPr>
-        <w:t>hört zur Produktfamilie der PIC16CXX. Die interne Arch</w:t>
-      </w:r>
-      <w:r>
-        <w:rPr>
-          <w:lang w:val="de-DE"/>
-        </w:rPr>
-        <w:t>i</w:t>
-      </w:r>
-      <w:r>
-        <w:rPr>
-          <w:lang w:val="de-DE"/>
-        </w:rPr>
-        <w:t>tektur entspricht der Harvard-Architektur, bei der Daten- und Programmspe</w:t>
-      </w:r>
-      <w:r>
-        <w:rPr>
-          <w:lang w:val="de-DE"/>
-        </w:rPr>
-        <w:t>i</w:t>
-      </w:r>
-      <w:r>
-        <w:rPr>
-          <w:lang w:val="de-DE"/>
-        </w:rPr>
-        <w:t>cher voneinander getrennt sind, dadurch entfällt das in der von-Neumann-Architektur typische Nadelöhr. Grundsätzlich umfässt die Größe des Befehlssatzes 35 B</w:t>
+        <w:t>hört zur Produktfamilie der PIC16CXX. Die interne Architektur entspricht der Harvard-Architektur, bei der Daten- und Programmspeicher voneinander getrennt sind, dadurch entfällt das in der von-Neumann-Architektur typische Nadelöhr. Grundsätzlich umfässt die Größe des Befehlssatzes 35 B</w:t>
       </w:r>
       <w:r>
         <w:rPr>
@@ -5172,19 +5148,7 @@
         <w:rPr>
           <w:lang w:val="de-DE"/>
         </w:rPr>
-        <w:t xml:space="preserve"> eine Reihe an B</w:t>
-      </w:r>
-      <w:r>
-        <w:rPr>
-          <w:lang w:val="de-DE"/>
-        </w:rPr>
-        <w:t>e</w:t>
-      </w:r>
-      <w:r>
-        <w:rPr>
-          <w:lang w:val="de-DE"/>
-        </w:rPr>
-        <w:t>fehlen beinhaltet</w:t>
+        <w:t xml:space="preserve"> eine Reihe an Befehlen beinhaltet</w:t>
       </w:r>
       <w:r>
         <w:rPr>
@@ -5231,25 +5195,15 @@
                   <w:r>
                     <w:t xml:space="preserve">Abbildung </w:t>
                   </w:r>
-                  <w:r>
-                    <w:fldChar w:fldCharType="begin"/>
-                  </w:r>
-                  <w:r>
-                    <w:instrText xml:space="preserve"> SEQ Abbildung \* ARABIC </w:instrText>
-                  </w:r>
-                  <w:r>
-                    <w:fldChar w:fldCharType="separate"/>
-                  </w:r>
-                  <w:r>
-                    <w:rPr>
-                      <w:noProof/>
-                    </w:rPr>
-                    <w:t>2</w:t>
-                  </w:r>
-                  <w:bookmarkEnd w:id="5"/>
-                  <w:r>
-                    <w:fldChar w:fldCharType="end"/>
-                  </w:r>
+                  <w:fldSimple w:instr=" SEQ Abbildung \* ARABIC ">
+                    <w:r>
+                      <w:rPr>
+                        <w:noProof/>
+                      </w:rPr>
+                      <w:t>2</w:t>
+                    </w:r>
+                    <w:bookmarkEnd w:id="5"/>
+                  </w:fldSimple>
                 </w:p>
               </w:txbxContent>
             </v:textbox>
@@ -5706,7 +5660,45 @@
         <w:rPr>
           <w:lang w:val="de-DE"/>
         </w:rPr>
-        <w:t xml:space="preserve">vier Punkte zum Steuern der Simulation (Programm starten, Programm pausieren, Programm zuruecksetzen, Schritt fuer Schritt). Außerdem gibt es einen Unterpunkt „Bearbeitungsintervall“, über den die </w:t>
+        <w:t xml:space="preserve">vier Punkte zum Steuern der Simulation (Programm starten, </w:t>
+      </w:r>
+      <w:proofErr w:type="gramStart"/>
+      <w:r>
+        <w:rPr>
+          <w:lang w:val="de-DE"/>
+        </w:rPr>
+        <w:t>Programm</w:t>
+      </w:r>
+      <w:proofErr w:type="gramEnd"/>
+      <w:r>
+        <w:rPr>
+          <w:lang w:val="de-DE"/>
+        </w:rPr>
+        <w:t xml:space="preserve"> pausieren, Programm </w:t>
+      </w:r>
+      <w:r>
+        <w:rPr>
+          <w:lang w:val="de-DE"/>
+        </w:rPr>
+        <w:t>zurücksetzen</w:t>
+      </w:r>
+      <w:r>
+        <w:rPr>
+          <w:lang w:val="de-DE"/>
+        </w:rPr>
+        <w:t xml:space="preserve">, Schritt </w:t>
+      </w:r>
+      <w:r>
+        <w:rPr>
+          <w:lang w:val="de-DE"/>
+        </w:rPr>
+        <w:t>für</w:t>
+      </w:r>
+      <w:r>
+        <w:rPr>
+          <w:lang w:val="de-DE"/>
+        </w:rPr>
+        <w:t xml:space="preserve"> Schritt). Außerdem gibt es einen Unterpunkt „Bearbeitungsintervall“, über den die </w:t>
       </w:r>
       <w:r>
         <w:rPr>
@@ -5822,6 +5814,7 @@
         <w:rPr>
           <w:lang w:val="de-DE"/>
         </w:rPr>
+        <w:lastRenderedPageBreak/>
         <w:t>Der Punkt „Hilfe“ enthält die Unterpunkte „Sprache“, „Anleitung“ und „Ueber“.  Wobei der Punkt „A</w:t>
       </w:r>
       <w:r>
@@ -5896,25 +5889,15 @@
                   <w:r>
                     <w:t xml:space="preserve">Abbildung </w:t>
                   </w:r>
-                  <w:r>
-                    <w:fldChar w:fldCharType="begin"/>
-                  </w:r>
-                  <w:r>
-                    <w:instrText xml:space="preserve"> SEQ Abbildung \* ARABIC </w:instrText>
-                  </w:r>
-                  <w:r>
-                    <w:fldChar w:fldCharType="separate"/>
-                  </w:r>
-                  <w:r>
-                    <w:rPr>
-                      <w:noProof/>
-                    </w:rPr>
-                    <w:t>3</w:t>
-                  </w:r>
-                  <w:bookmarkEnd w:id="8"/>
-                  <w:r>
-                    <w:fldChar w:fldCharType="end"/>
-                  </w:r>
+                  <w:fldSimple w:instr=" SEQ Abbildung \* ARABIC ">
+                    <w:r>
+                      <w:rPr>
+                        <w:noProof/>
+                      </w:rPr>
+                      <w:t>3</w:t>
+                    </w:r>
+                    <w:bookmarkEnd w:id="8"/>
+                  </w:fldSimple>
                 </w:p>
               </w:txbxContent>
             </v:textbox>
@@ -6007,7 +5990,21 @@
         <w:rPr>
           <w:lang w:val="de-DE"/>
         </w:rPr>
-        <w:t>mulieren zu lassen, muss eine nach bestimmten Regeln formatierte Datei mit .lst-Endung geladen werden. Um dies zu tun, klickt man im Hauptfen</w:t>
+        <w:t>mulieren zu lassen, muss eine nach bestimmten Regeln formatierte Datei mit .</w:t>
+      </w:r>
+      <w:proofErr w:type="spellStart"/>
+      <w:r>
+        <w:rPr>
+          <w:lang w:val="de-DE"/>
+        </w:rPr>
+        <w:t>lst</w:t>
+      </w:r>
+      <w:proofErr w:type="spellEnd"/>
+      <w:r>
+        <w:rPr>
+          <w:lang w:val="de-DE"/>
+        </w:rPr>
+        <w:t>-Endung geladen werden. Um dies zu tun, klickt man im Hauptfen</w:t>
       </w:r>
       <w:r>
         <w:rPr>
@@ -6183,19 +6180,21 @@
         <w:rPr>
           <w:lang w:val="de-DE"/>
         </w:rPr>
-        <w:t>nen .lst-Datei. Der als nächstes auszufü</w:t>
-      </w:r>
-      <w:r>
-        <w:rPr>
-          <w:lang w:val="de-DE"/>
-        </w:rPr>
-        <w:t>h</w:t>
-      </w:r>
-      <w:r>
-        <w:rPr>
-          <w:lang w:val="de-DE"/>
-        </w:rPr>
-        <w:t>rende Befehl wird durch eine türkise Färbung markiert.</w:t>
+        <w:t>nen .</w:t>
+      </w:r>
+      <w:proofErr w:type="spellStart"/>
+      <w:r>
+        <w:rPr>
+          <w:lang w:val="de-DE"/>
+        </w:rPr>
+        <w:t>lst</w:t>
+      </w:r>
+      <w:proofErr w:type="spellEnd"/>
+      <w:r>
+        <w:rPr>
+          <w:lang w:val="de-DE"/>
+        </w:rPr>
+        <w:t>-Datei. Der als nächstes auszuführende Befehl wird durch eine türkise Färbung markiert.</w:t>
       </w:r>
     </w:p>
     <w:p>
@@ -6299,25 +6298,15 @@
                   <w:r>
                     <w:t xml:space="preserve">Abbildung </w:t>
                   </w:r>
-                  <w:r>
-                    <w:fldChar w:fldCharType="begin"/>
-                  </w:r>
-                  <w:r>
-                    <w:instrText xml:space="preserve"> SEQ Abbildung \* ARABIC </w:instrText>
-                  </w:r>
-                  <w:r>
-                    <w:fldChar w:fldCharType="separate"/>
-                  </w:r>
-                  <w:r>
-                    <w:rPr>
-                      <w:noProof/>
-                    </w:rPr>
-                    <w:t>4</w:t>
-                  </w:r>
-                  <w:bookmarkEnd w:id="10"/>
-                  <w:r>
-                    <w:fldChar w:fldCharType="end"/>
-                  </w:r>
+                  <w:fldSimple w:instr=" SEQ Abbildung \* ARABIC ">
+                    <w:r>
+                      <w:rPr>
+                        <w:noProof/>
+                      </w:rPr>
+                      <w:t>4</w:t>
+                    </w:r>
+                    <w:bookmarkEnd w:id="10"/>
+                  </w:fldSimple>
                 </w:p>
               </w:txbxContent>
             </v:textbox>
@@ -6562,19 +6551,7 @@
         <w:rPr>
           <w:lang w:val="de-DE"/>
         </w:rPr>
-        <w:t>Werte werden in der T</w:t>
-      </w:r>
-      <w:r>
-        <w:rPr>
-          <w:lang w:val="de-DE"/>
-        </w:rPr>
-        <w:t>a</w:t>
-      </w:r>
-      <w:r>
-        <w:rPr>
-          <w:lang w:val="de-DE"/>
-        </w:rPr>
-        <w:t xml:space="preserve">belle als </w:t>
+        <w:t xml:space="preserve">Werte werden in der Tabelle als </w:t>
       </w:r>
       <w:r>
         <w:rPr>
@@ -6649,25 +6626,15 @@
                   <w:r>
                     <w:t xml:space="preserve">Abbildung </w:t>
                   </w:r>
-                  <w:r>
-                    <w:fldChar w:fldCharType="begin"/>
-                  </w:r>
-                  <w:r>
-                    <w:instrText xml:space="preserve"> SEQ Abbildung \* ARABIC </w:instrText>
-                  </w:r>
-                  <w:r>
-                    <w:fldChar w:fldCharType="separate"/>
-                  </w:r>
-                  <w:r>
-                    <w:rPr>
-                      <w:noProof/>
-                    </w:rPr>
-                    <w:t>5</w:t>
-                  </w:r>
-                  <w:bookmarkEnd w:id="12"/>
-                  <w:r>
-                    <w:fldChar w:fldCharType="end"/>
-                  </w:r>
+                  <w:fldSimple w:instr=" SEQ Abbildung \* ARABIC ">
+                    <w:r>
+                      <w:rPr>
+                        <w:noProof/>
+                      </w:rPr>
+                      <w:t>5</w:t>
+                    </w:r>
+                    <w:bookmarkEnd w:id="12"/>
+                  </w:fldSimple>
                 </w:p>
               </w:txbxContent>
             </v:textbox>
@@ -6881,25 +6848,15 @@
                   <w:r>
                     <w:t xml:space="preserve">Abbildung </w:t>
                   </w:r>
-                  <w:r>
-                    <w:fldChar w:fldCharType="begin"/>
-                  </w:r>
-                  <w:r>
-                    <w:instrText xml:space="preserve"> SEQ Abbildung \* ARABIC </w:instrText>
-                  </w:r>
-                  <w:r>
-                    <w:fldChar w:fldCharType="separate"/>
-                  </w:r>
-                  <w:r>
-                    <w:rPr>
-                      <w:noProof/>
-                    </w:rPr>
-                    <w:t>6</w:t>
-                  </w:r>
-                  <w:bookmarkEnd w:id="14"/>
-                  <w:r>
-                    <w:fldChar w:fldCharType="end"/>
-                  </w:r>
+                  <w:fldSimple w:instr=" SEQ Abbildung \* ARABIC ">
+                    <w:r>
+                      <w:rPr>
+                        <w:noProof/>
+                      </w:rPr>
+                      <w:t>6</w:t>
+                    </w:r>
+                    <w:bookmarkEnd w:id="14"/>
+                  </w:fldSimple>
                 </w:p>
               </w:txbxContent>
             </v:textbox>
@@ -7220,25 +7177,15 @@
                   <w:r>
                     <w:t xml:space="preserve">Abbildung </w:t>
                   </w:r>
-                  <w:r>
-                    <w:fldChar w:fldCharType="begin"/>
-                  </w:r>
-                  <w:r>
-                    <w:instrText xml:space="preserve"> SEQ Abbildung \* ARABIC </w:instrText>
-                  </w:r>
-                  <w:r>
-                    <w:fldChar w:fldCharType="separate"/>
-                  </w:r>
-                  <w:r>
-                    <w:rPr>
-                      <w:noProof/>
-                    </w:rPr>
-                    <w:t>7</w:t>
-                  </w:r>
-                  <w:bookmarkEnd w:id="16"/>
-                  <w:r>
-                    <w:fldChar w:fldCharType="end"/>
-                  </w:r>
+                  <w:fldSimple w:instr=" SEQ Abbildung \* ARABIC ">
+                    <w:r>
+                      <w:rPr>
+                        <w:noProof/>
+                      </w:rPr>
+                      <w:t>7</w:t>
+                    </w:r>
+                    <w:bookmarkEnd w:id="16"/>
+                  </w:fldSimple>
                 </w:p>
               </w:txbxContent>
             </v:textbox>
@@ -7292,7 +7239,21 @@
         <w:rPr>
           <w:lang w:val="de-DE"/>
         </w:rPr>
-        <w:t>gang definiert sind. Pin 4 von Port A wird auch</w:t>
+        <w:t xml:space="preserve">gang definiert </w:t>
+      </w:r>
+      <w:proofErr w:type="gramStart"/>
+      <w:r>
+        <w:rPr>
+          <w:lang w:val="de-DE"/>
+        </w:rPr>
+        <w:t>sind</w:t>
+      </w:r>
+      <w:proofErr w:type="gramEnd"/>
+      <w:r>
+        <w:rPr>
+          <w:lang w:val="de-DE"/>
+        </w:rPr>
+        <w:t>. Pin 4 von Port A wird auch</w:t>
       </w:r>
       <w:r>
         <w:rPr>
@@ -7440,25 +7401,15 @@
                   <w:r>
                     <w:t xml:space="preserve">Abbildung </w:t>
                   </w:r>
-                  <w:r>
-                    <w:fldChar w:fldCharType="begin"/>
-                  </w:r>
-                  <w:r>
-                    <w:instrText xml:space="preserve"> SEQ Abbildung \* ARABIC </w:instrText>
-                  </w:r>
-                  <w:r>
-                    <w:fldChar w:fldCharType="separate"/>
-                  </w:r>
-                  <w:r>
-                    <w:rPr>
-                      <w:noProof/>
-                    </w:rPr>
-                    <w:t>8</w:t>
-                  </w:r>
-                  <w:bookmarkEnd w:id="18"/>
-                  <w:r>
-                    <w:fldChar w:fldCharType="end"/>
-                  </w:r>
+                  <w:fldSimple w:instr=" SEQ Abbildung \* ARABIC ">
+                    <w:r>
+                      <w:rPr>
+                        <w:noProof/>
+                      </w:rPr>
+                      <w:t>8</w:t>
+                    </w:r>
+                    <w:bookmarkEnd w:id="18"/>
+                  </w:fldSimple>
                 </w:p>
               </w:txbxContent>
             </v:textbox>
@@ -7668,25 +7619,15 @@
                   <w:r>
                     <w:t xml:space="preserve">Abbildung </w:t>
                   </w:r>
-                  <w:r>
-                    <w:fldChar w:fldCharType="begin"/>
-                  </w:r>
-                  <w:r>
-                    <w:instrText xml:space="preserve"> SEQ Abbildung \* ARABIC </w:instrText>
-                  </w:r>
-                  <w:r>
-                    <w:fldChar w:fldCharType="separate"/>
-                  </w:r>
-                  <w:r>
-                    <w:rPr>
-                      <w:noProof/>
-                    </w:rPr>
-                    <w:t>9</w:t>
-                  </w:r>
-                  <w:bookmarkEnd w:id="20"/>
-                  <w:r>
-                    <w:fldChar w:fldCharType="end"/>
-                  </w:r>
+                  <w:fldSimple w:instr=" SEQ Abbildung \* ARABIC ">
+                    <w:r>
+                      <w:rPr>
+                        <w:noProof/>
+                      </w:rPr>
+                      <w:t>9</w:t>
+                    </w:r>
+                    <w:bookmarkEnd w:id="20"/>
+                  </w:fldSimple>
                 </w:p>
               </w:txbxContent>
             </v:textbox>
@@ -7817,19 +7758,7 @@
         <w:rPr>
           <w:lang w:val="de-DE"/>
         </w:rPr>
-        <w:t xml:space="preserve"> im Mill</w:t>
-      </w:r>
-      <w:r>
-        <w:rPr>
-          <w:lang w:val="de-DE"/>
-        </w:rPr>
-        <w:t>i</w:t>
-      </w:r>
-      <w:r>
-        <w:rPr>
-          <w:lang w:val="de-DE"/>
-        </w:rPr>
-        <w:t>sekundenbereich</w:t>
+        <w:t xml:space="preserve"> im Millisekundenbereich</w:t>
       </w:r>
       <w:r>
         <w:rPr>
@@ -7841,19 +7770,7 @@
         <w:rPr>
           <w:lang w:val="de-DE"/>
         </w:rPr>
-        <w:t>Der Wert, der hi</w:t>
-      </w:r>
-      <w:r>
-        <w:rPr>
-          <w:lang w:val="de-DE"/>
-        </w:rPr>
-        <w:t>n</w:t>
-      </w:r>
-      <w:r>
-        <w:rPr>
-          <w:lang w:val="de-DE"/>
-        </w:rPr>
-        <w:t>zuaddiert wird, ist abhängig von der eingestellten Quarzfrequenz</w:t>
+        <w:t>Der Wert, der hinzuaddiert wird, ist abhängig von der eingestellten Quarzfrequenz</w:t>
       </w:r>
       <w:r>
         <w:rPr>
@@ -7861,8 +7778,6 @@
         </w:rPr>
         <w:t xml:space="preserve"> und der Zykluszeit eines Befehls</w:t>
       </w:r>
-      <w:bookmarkStart w:id="21" w:name="_GoBack"/>
-      <w:bookmarkEnd w:id="21"/>
       <w:r>
         <w:rPr>
           <w:lang w:val="de-DE"/>
@@ -7920,7 +7835,7 @@
           <w:lang w:val="de-DE"/>
         </w:rPr>
       </w:pPr>
-      <w:bookmarkStart w:id="22" w:name="_Toc102909084"/>
+      <w:bookmarkStart w:id="21" w:name="_Toc102909084"/>
       <w:r>
         <w:rPr>
           <w:noProof/>
@@ -8004,7 +7919,28 @@
         <w:rPr>
           <w:lang w:val="de-DE"/>
         </w:rPr>
-        <w:t>S</w:t>
+        <w:t>Simulatorsteuerun</w:t>
+      </w:r>
+      <w:r>
+        <w:rPr>
+          <w:lang w:val="de-DE"/>
+        </w:rPr>
+        <w:t>gsfeld</w:t>
+      </w:r>
+      <w:bookmarkEnd w:id="21"/>
+    </w:p>
+    <w:p>
+      <w:pPr>
+        <w:jc w:val="both"/>
+        <w:rPr>
+          <w:lang w:val="de-DE"/>
+        </w:rPr>
+      </w:pPr>
+      <w:r>
+        <w:rPr>
+          <w:lang w:val="de-DE"/>
+        </w:rPr>
+        <w:t>Das Simulatorsteuerungsfeld besteht aus 4 Schaltflächen. „Start“ startet die Programmausführung, wobei der S</w:t>
       </w:r>
       <w:r>
         <w:rPr>
@@ -8016,28 +7952,37 @@
         <w:rPr>
           <w:lang w:val="de-DE"/>
         </w:rPr>
-        <w:t>mulatorsteuerun</w:t>
-      </w:r>
-      <w:r>
-        <w:rPr>
-          <w:lang w:val="de-DE"/>
-        </w:rPr>
-        <w:t>gsfeld</w:t>
-      </w:r>
-      <w:bookmarkEnd w:id="22"/>
-    </w:p>
-    <w:p>
-      <w:pPr>
-        <w:jc w:val="both"/>
-        <w:rPr>
-          <w:lang w:val="de-DE"/>
-        </w:rPr>
-      </w:pPr>
-      <w:r>
-        <w:rPr>
-          <w:lang w:val="de-DE"/>
-        </w:rPr>
-        <w:t>Das Simulatorsteuerungsfeld besteht aus 4 Schaltflächen. „Start“ startet die Programmausführung, wobei der S</w:t>
+        <w:t>mulator Schritt für Schritt durch den Programmspeicher läuft, der die B</w:t>
+      </w:r>
+      <w:r>
+        <w:rPr>
+          <w:lang w:val="de-DE"/>
+        </w:rPr>
+        <w:t>e</w:t>
+      </w:r>
+      <w:r>
+        <w:rPr>
+          <w:lang w:val="de-DE"/>
+        </w:rPr>
+        <w:t xml:space="preserve">fehle der vorher geladenen Testdatei </w:t>
+      </w:r>
+      <w:r>
+        <w:rPr>
+          <w:lang w:val="de-DE"/>
+        </w:rPr>
+        <w:t>enthält</w:t>
+      </w:r>
+      <w:r>
+        <w:rPr>
+          <w:lang w:val="de-DE"/>
+        </w:rPr>
+        <w:t>.</w:t>
+      </w:r>
+      <w:r>
+        <w:rPr>
+          <w:lang w:val="de-DE"/>
+        </w:rPr>
+        <w:t xml:space="preserve"> Falls kein Breakpoint gesetzt ist, läuft das Programm weiter, bis es terminiert oder in einer Endlosschle</w:t>
       </w:r>
       <w:r>
         <w:rPr>
@@ -8049,84 +7994,6 @@
         <w:rPr>
           <w:lang w:val="de-DE"/>
         </w:rPr>
-        <w:t>mulator Schritt für Schritt durch den Programmspeicher läuft, der die B</w:t>
-      </w:r>
-      <w:r>
-        <w:rPr>
-          <w:lang w:val="de-DE"/>
-        </w:rPr>
-        <w:t>e</w:t>
-      </w:r>
-      <w:r>
-        <w:rPr>
-          <w:lang w:val="de-DE"/>
-        </w:rPr>
-        <w:t>fehle der vorher gel</w:t>
-      </w:r>
-      <w:r>
-        <w:rPr>
-          <w:lang w:val="de-DE"/>
-        </w:rPr>
-        <w:t>a</w:t>
-      </w:r>
-      <w:r>
-        <w:rPr>
-          <w:lang w:val="de-DE"/>
-        </w:rPr>
-        <w:t xml:space="preserve">denen Testdatei </w:t>
-      </w:r>
-      <w:r>
-        <w:rPr>
-          <w:lang w:val="de-DE"/>
-        </w:rPr>
-        <w:t>enth</w:t>
-      </w:r>
-      <w:r>
-        <w:rPr>
-          <w:lang w:val="de-DE"/>
-        </w:rPr>
-        <w:t>ä</w:t>
-      </w:r>
-      <w:r>
-        <w:rPr>
-          <w:lang w:val="de-DE"/>
-        </w:rPr>
-        <w:t>lt</w:t>
-      </w:r>
-      <w:r>
-        <w:rPr>
-          <w:lang w:val="de-DE"/>
-        </w:rPr>
-        <w:t>.</w:t>
-      </w:r>
-      <w:r>
-        <w:rPr>
-          <w:lang w:val="de-DE"/>
-        </w:rPr>
-        <w:t xml:space="preserve"> Falls kein Breakpoint gesetzt ist, l</w:t>
-      </w:r>
-      <w:r>
-        <w:rPr>
-          <w:lang w:val="de-DE"/>
-        </w:rPr>
-        <w:t>ä</w:t>
-      </w:r>
-      <w:r>
-        <w:rPr>
-          <w:lang w:val="de-DE"/>
-        </w:rPr>
-        <w:t>uft das Programm weiter, bis es terminiert oder in einer Endlosschle</w:t>
-      </w:r>
-      <w:r>
-        <w:rPr>
-          <w:lang w:val="de-DE"/>
-        </w:rPr>
-        <w:t>i</w:t>
-      </w:r>
-      <w:r>
-        <w:rPr>
-          <w:lang w:val="de-DE"/>
-        </w:rPr>
         <w:t xml:space="preserve">fe. </w:t>
       </w:r>
       <w:r>
@@ -8143,7 +8010,7 @@
           <w:lang w:val="de-DE"/>
         </w:rPr>
       </w:pPr>
-      <w:bookmarkStart w:id="23" w:name="_Toc102909085"/>
+      <w:bookmarkStart w:id="22" w:name="_Toc102909085"/>
       <w:r>
         <w:rPr>
           <w:lang w:val="de-DE"/>
@@ -8151,7 +8018,7 @@
         <w:lastRenderedPageBreak/>
         <w:t>Implementierung</w:t>
       </w:r>
-      <w:bookmarkEnd w:id="23"/>
+      <w:bookmarkEnd w:id="22"/>
     </w:p>
     <w:p>
       <w:pPr>
@@ -8211,7 +8078,7 @@
           <w:lang w:val="de-DE"/>
         </w:rPr>
       </w:pPr>
-      <w:bookmarkStart w:id="24" w:name="_Toc102909086"/>
+      <w:bookmarkStart w:id="23" w:name="_Toc102909086"/>
       <w:r>
         <w:rPr>
           <w:noProof/>
@@ -8288,7 +8155,7 @@
         </w:rPr>
         <w:t>Klasse MyControlModel</w:t>
       </w:r>
-      <w:bookmarkEnd w:id="24"/>
+      <w:bookmarkEnd w:id="23"/>
     </w:p>
     <w:p>
       <w:pPr>
@@ -8317,7 +8184,7 @@
           <w:lang w:val="de-DE"/>
         </w:rPr>
       </w:pPr>
-      <w:bookmarkStart w:id="25" w:name="_Toc102909087"/>
+      <w:bookmarkStart w:id="24" w:name="_Toc102909087"/>
       <w:r>
         <w:rPr>
           <w:lang w:val="de-DE"/>
@@ -8325,7 +8192,7 @@
         <w:lastRenderedPageBreak/>
         <w:t>Klasse MyControlView</w:t>
       </w:r>
-      <w:bookmarkEnd w:id="25"/>
+      <w:bookmarkEnd w:id="24"/>
     </w:p>
     <w:p>
       <w:pPr>
@@ -8426,7 +8293,7 @@
           <w:lang w:val="de-DE"/>
         </w:rPr>
       </w:pPr>
-      <w:bookmarkStart w:id="26" w:name="_Toc102909088"/>
+      <w:bookmarkStart w:id="25" w:name="_Toc102909088"/>
       <w:r>
         <w:rPr>
           <w:noProof/>
@@ -8503,7 +8370,7 @@
         </w:rPr>
         <w:t>Klasse Alu</w:t>
       </w:r>
-      <w:bookmarkEnd w:id="26"/>
+      <w:bookmarkEnd w:id="25"/>
     </w:p>
     <w:p>
       <w:pPr>
@@ -8519,7 +8386,7 @@
           <w:lang w:val="de-DE"/>
         </w:rPr>
       </w:pPr>
-      <w:bookmarkStart w:id="27" w:name="_Toc102909089"/>
+      <w:bookmarkStart w:id="26" w:name="_Toc102909089"/>
       <w:r>
         <w:rPr>
           <w:noProof/>
@@ -8595,7 +8462,7 @@
         </w:rPr>
         <w:t>Klasse Eeprom</w:t>
       </w:r>
-      <w:bookmarkEnd w:id="27"/>
+      <w:bookmarkEnd w:id="26"/>
     </w:p>
     <w:p>
       <w:pPr>
@@ -8624,7 +8491,7 @@
           <w:lang w:val="de-DE"/>
         </w:rPr>
       </w:pPr>
-      <w:bookmarkStart w:id="28" w:name="_Toc102909090"/>
+      <w:bookmarkStart w:id="27" w:name="_Toc102909090"/>
       <w:r>
         <w:rPr>
           <w:noProof/>
@@ -8701,7 +8568,7 @@
         </w:rPr>
         <w:t>Klasse EepromThread</w:t>
       </w:r>
-      <w:bookmarkEnd w:id="28"/>
+      <w:bookmarkEnd w:id="27"/>
     </w:p>
     <w:p>
       <w:pPr>
@@ -8717,10 +8584,11 @@
           <w:lang w:val="de-DE"/>
         </w:rPr>
       </w:pPr>
-      <w:bookmarkStart w:id="29" w:name="_Toc102909091"/>
-      <w:r>
-        <w:rPr>
-          <w:lang w:val="de-DE"/>
+      <w:bookmarkStart w:id="28" w:name="_Toc102909091"/>
+      <w:r>
+        <w:rPr>
+          <w:noProof/>
+          <w:lang w:val="de-DE" w:eastAsia="de-DE" w:bidi="ar-SA"/>
         </w:rPr>
         <w:drawing>
           <wp:anchor distT="0" distB="0" distL="114300" distR="114300" simplePos="0" relativeHeight="251712512" behindDoc="1" locked="0" layoutInCell="1" allowOverlap="1" wp14:anchorId="3E475857" wp14:editId="5214CACF">
@@ -8792,7 +8660,7 @@
         </w:rPr>
         <w:t>Klasse InstructionDecoder</w:t>
       </w:r>
-      <w:bookmarkEnd w:id="29"/>
+      <w:bookmarkEnd w:id="28"/>
     </w:p>
     <w:p>
       <w:pPr>
@@ -8817,22 +8685,290 @@
           <w:lang w:val="de-DE"/>
         </w:rPr>
       </w:pPr>
-      <w:bookmarkStart w:id="30" w:name="_Toc102909092"/>
+      <w:bookmarkStart w:id="29" w:name="_Toc102909092"/>
       <w:r>
         <w:rPr>
           <w:lang w:val="de-DE"/>
         </w:rPr>
         <w:lastRenderedPageBreak/>
-        <w:t>Klasse Pic</w:t>
+        <w:t>Kla</w:t>
+      </w:r>
+      <w:r>
+        <w:rPr>
+          <w:lang w:val="de-DE"/>
+        </w:rPr>
+        <w:t>s</w:t>
+      </w:r>
+      <w:r>
+        <w:rPr>
+          <w:lang w:val="de-DE"/>
+        </w:rPr>
+        <w:t>se Pic</w:t>
+      </w:r>
+      <w:bookmarkEnd w:id="29"/>
+    </w:p>
+    <w:p>
+      <w:pPr>
+        <w:pStyle w:val="berschrift2"/>
+        <w:rPr>
+          <w:lang w:val="de-DE"/>
+        </w:rPr>
+      </w:pPr>
+      <w:r>
+        <w:rPr>
+          <w:lang w:val="de-DE"/>
+        </w:rPr>
+        <w:drawing>
+          <wp:anchor distT="0" distB="0" distL="114300" distR="114300" simplePos="0" relativeHeight="251713536" behindDoc="1" locked="0" layoutInCell="1" allowOverlap="1" wp14:anchorId="7500D1E7" wp14:editId="3B817D7C">
+            <wp:simplePos x="0" y="0"/>
+            <wp:positionH relativeFrom="column">
+              <wp:posOffset>3175</wp:posOffset>
+            </wp:positionH>
+            <wp:positionV relativeFrom="paragraph">
+              <wp:posOffset>-1905</wp:posOffset>
+            </wp:positionV>
+            <wp:extent cx="5563235" cy="8373110"/>
+            <wp:effectExtent l="0" t="0" r="0" b="0"/>
+            <wp:wrapTight wrapText="bothSides">
+              <wp:wrapPolygon edited="0">
+                <wp:start x="0" y="0"/>
+                <wp:lineTo x="0" y="21574"/>
+                <wp:lineTo x="21524" y="21574"/>
+                <wp:lineTo x="21524" y="0"/>
+                <wp:lineTo x="0" y="0"/>
+              </wp:wrapPolygon>
+            </wp:wrapTight>
+            <wp:docPr id="13" name="Grafik 13"/>
+            <wp:cNvGraphicFramePr>
+              <a:graphicFrameLocks xmlns:a="http://schemas.openxmlformats.org/drawingml/2006/main" noChangeAspect="1"/>
+            </wp:cNvGraphicFramePr>
+            <a:graphic xmlns:a="http://schemas.openxmlformats.org/drawingml/2006/main">
+              <a:graphicData uri="http://schemas.openxmlformats.org/drawingml/2006/picture">
+                <pic:pic xmlns:pic="http://schemas.openxmlformats.org/drawingml/2006/picture">
+                  <pic:nvPicPr>
+                    <pic:cNvPr id="0" name=""/>
+                    <pic:cNvPicPr/>
+                  </pic:nvPicPr>
+                  <pic:blipFill>
+                    <a:blip r:embed="rId27">
+                      <a:extLst>
+                        <a:ext uri="{28A0092B-C50C-407E-A947-70E740481C1C}">
+                          <a14:useLocalDpi xmlns:a14="http://schemas.microsoft.com/office/drawing/2010/main" val="0"/>
+                        </a:ext>
+                      </a:extLst>
+                    </a:blip>
+                    <a:stretch>
+                      <a:fillRect/>
+                    </a:stretch>
+                  </pic:blipFill>
+                  <pic:spPr>
+                    <a:xfrm>
+                      <a:off x="0" y="0"/>
+                      <a:ext cx="5563235" cy="8373110"/>
+                    </a:xfrm>
+                    <a:prstGeom prst="rect">
+                      <a:avLst/>
+                    </a:prstGeom>
+                  </pic:spPr>
+                </pic:pic>
+              </a:graphicData>
+            </a:graphic>
+            <wp14:sizeRelH relativeFrom="page">
+              <wp14:pctWidth>0</wp14:pctWidth>
+            </wp14:sizeRelH>
+            <wp14:sizeRelV relativeFrom="page">
+              <wp14:pctHeight>0</wp14:pctHeight>
+            </wp14:sizeRelV>
+          </wp:anchor>
+        </w:drawing>
+      </w:r>
+      <w:bookmarkStart w:id="30" w:name="_Toc102909093"/>
+      <w:r>
+        <w:rPr>
+          <w:lang w:val="de-DE"/>
+        </w:rPr>
+        <w:br w:type="page"/>
+      </w:r>
+    </w:p>
+    <w:p>
+      <w:pPr>
+        <w:pStyle w:val="berschrift2"/>
+        <w:rPr>
+          <w:lang w:val="de-DE"/>
+        </w:rPr>
+      </w:pPr>
+      <w:r>
+        <w:rPr>
+          <w:lang w:val="de-DE"/>
+        </w:rPr>
+        <w:lastRenderedPageBreak/>
+        <w:drawing>
+          <wp:anchor distT="0" distB="0" distL="114300" distR="114300" simplePos="0" relativeHeight="251715584" behindDoc="1" locked="0" layoutInCell="1" allowOverlap="1" wp14:anchorId="1FDA27E1" wp14:editId="0F38AA4C">
+            <wp:simplePos x="0" y="0"/>
+            <wp:positionH relativeFrom="column">
+              <wp:posOffset>3175</wp:posOffset>
+            </wp:positionH>
+            <wp:positionV relativeFrom="paragraph">
+              <wp:posOffset>3357880</wp:posOffset>
+            </wp:positionV>
+            <wp:extent cx="5972810" cy="2640330"/>
+            <wp:effectExtent l="0" t="0" r="0" b="0"/>
+            <wp:wrapTight wrapText="bothSides">
+              <wp:wrapPolygon edited="0">
+                <wp:start x="0" y="0"/>
+                <wp:lineTo x="0" y="21506"/>
+                <wp:lineTo x="21563" y="21506"/>
+                <wp:lineTo x="21563" y="0"/>
+                <wp:lineTo x="0" y="0"/>
+              </wp:wrapPolygon>
+            </wp:wrapTight>
+            <wp:docPr id="22" name="Grafik 22"/>
+            <wp:cNvGraphicFramePr>
+              <a:graphicFrameLocks xmlns:a="http://schemas.openxmlformats.org/drawingml/2006/main" noChangeAspect="1"/>
+            </wp:cNvGraphicFramePr>
+            <a:graphic xmlns:a="http://schemas.openxmlformats.org/drawingml/2006/main">
+              <a:graphicData uri="http://schemas.openxmlformats.org/drawingml/2006/picture">
+                <pic:pic xmlns:pic="http://schemas.openxmlformats.org/drawingml/2006/picture">
+                  <pic:nvPicPr>
+                    <pic:cNvPr id="0" name=""/>
+                    <pic:cNvPicPr/>
+                  </pic:nvPicPr>
+                  <pic:blipFill>
+                    <a:blip r:embed="rId28">
+                      <a:extLst>
+                        <a:ext uri="{28A0092B-C50C-407E-A947-70E740481C1C}">
+                          <a14:useLocalDpi xmlns:a14="http://schemas.microsoft.com/office/drawing/2010/main" val="0"/>
+                        </a:ext>
+                      </a:extLst>
+                    </a:blip>
+                    <a:stretch>
+                      <a:fillRect/>
+                    </a:stretch>
+                  </pic:blipFill>
+                  <pic:spPr>
+                    <a:xfrm>
+                      <a:off x="0" y="0"/>
+                      <a:ext cx="5972810" cy="2640330"/>
+                    </a:xfrm>
+                    <a:prstGeom prst="rect">
+                      <a:avLst/>
+                    </a:prstGeom>
+                  </pic:spPr>
+                </pic:pic>
+              </a:graphicData>
+            </a:graphic>
+            <wp14:sizeRelH relativeFrom="page">
+              <wp14:pctWidth>0</wp14:pctWidth>
+            </wp14:sizeRelH>
+            <wp14:sizeRelV relativeFrom="page">
+              <wp14:pctHeight>0</wp14:pctHeight>
+            </wp14:sizeRelV>
+          </wp:anchor>
+        </w:drawing>
+      </w:r>
+      <w:r>
+        <w:rPr>
+          <w:lang w:val="de-DE"/>
+        </w:rPr>
+        <w:drawing>
+          <wp:anchor distT="0" distB="0" distL="114300" distR="114300" simplePos="0" relativeHeight="251714560" behindDoc="1" locked="0" layoutInCell="1" allowOverlap="1" wp14:anchorId="19A573E8" wp14:editId="7B5C529C">
+            <wp:simplePos x="0" y="0"/>
+            <wp:positionH relativeFrom="column">
+              <wp:posOffset>3175</wp:posOffset>
+            </wp:positionH>
+            <wp:positionV relativeFrom="paragraph">
+              <wp:posOffset>3175</wp:posOffset>
+            </wp:positionV>
+            <wp:extent cx="5972810" cy="2750820"/>
+            <wp:effectExtent l="0" t="0" r="0" b="0"/>
+            <wp:wrapTight wrapText="bothSides">
+              <wp:wrapPolygon edited="0">
+                <wp:start x="0" y="0"/>
+                <wp:lineTo x="0" y="21391"/>
+                <wp:lineTo x="21563" y="21391"/>
+                <wp:lineTo x="21563" y="0"/>
+                <wp:lineTo x="0" y="0"/>
+              </wp:wrapPolygon>
+            </wp:wrapTight>
+            <wp:docPr id="14" name="Grafik 14"/>
+            <wp:cNvGraphicFramePr>
+              <a:graphicFrameLocks xmlns:a="http://schemas.openxmlformats.org/drawingml/2006/main" noChangeAspect="1"/>
+            </wp:cNvGraphicFramePr>
+            <a:graphic xmlns:a="http://schemas.openxmlformats.org/drawingml/2006/main">
+              <a:graphicData uri="http://schemas.openxmlformats.org/drawingml/2006/picture">
+                <pic:pic xmlns:pic="http://schemas.openxmlformats.org/drawingml/2006/picture">
+                  <pic:nvPicPr>
+                    <pic:cNvPr id="0" name=""/>
+                    <pic:cNvPicPr/>
+                  </pic:nvPicPr>
+                  <pic:blipFill>
+                    <a:blip r:embed="rId29">
+                      <a:extLst>
+                        <a:ext uri="{28A0092B-C50C-407E-A947-70E740481C1C}">
+                          <a14:useLocalDpi xmlns:a14="http://schemas.microsoft.com/office/drawing/2010/main" val="0"/>
+                        </a:ext>
+                      </a:extLst>
+                    </a:blip>
+                    <a:stretch>
+                      <a:fillRect/>
+                    </a:stretch>
+                  </pic:blipFill>
+                  <pic:spPr>
+                    <a:xfrm>
+                      <a:off x="0" y="0"/>
+                      <a:ext cx="5972810" cy="2750820"/>
+                    </a:xfrm>
+                    <a:prstGeom prst="rect">
+                      <a:avLst/>
+                    </a:prstGeom>
+                  </pic:spPr>
+                </pic:pic>
+              </a:graphicData>
+            </a:graphic>
+            <wp14:sizeRelH relativeFrom="page">
+              <wp14:pctWidth>0</wp14:pctWidth>
+            </wp14:sizeRelH>
+            <wp14:sizeRelV relativeFrom="page">
+              <wp14:pctHeight>0</wp14:pctHeight>
+            </wp14:sizeRelV>
+          </wp:anchor>
+        </w:drawing>
+      </w:r>
+      <w:r>
+        <w:rPr>
+          <w:lang w:val="de-DE"/>
+        </w:rPr>
+        <w:t>Klasse Pr</w:t>
+      </w:r>
+      <w:r>
+        <w:rPr>
+          <w:lang w:val="de-DE"/>
+        </w:rPr>
+        <w:t>o</w:t>
+      </w:r>
+      <w:r>
+        <w:rPr>
+          <w:lang w:val="de-DE"/>
+        </w:rPr>
+        <w:t>gramMemory</w:t>
       </w:r>
       <w:bookmarkEnd w:id="30"/>
     </w:p>
     <w:p>
       <w:pPr>
         <w:rPr>
-          <w:lang w:val="de-DE"/>
-        </w:rPr>
-      </w:pPr>
+          <w:smallCaps/>
+          <w:sz w:val="28"/>
+          <w:szCs w:val="28"/>
+          <w:lang w:val="de-DE"/>
+        </w:rPr>
+      </w:pPr>
+      <w:r>
+        <w:rPr>
+          <w:lang w:val="de-DE"/>
+        </w:rPr>
+        <w:br w:type="page"/>
+      </w:r>
     </w:p>
     <w:p>
       <w:pPr>
@@ -8841,30 +8977,94 @@
           <w:lang w:val="de-DE"/>
         </w:rPr>
       </w:pPr>
-      <w:bookmarkStart w:id="31" w:name="_Toc102909093"/>
-      <w:r>
-        <w:rPr>
-          <w:lang w:val="de-DE"/>
-        </w:rPr>
-        <w:t>Klasse ProgramMemory</w:t>
+      <w:bookmarkStart w:id="31" w:name="_Toc102909094"/>
+      <w:r>
+        <w:rPr>
+          <w:lang w:val="de-DE"/>
+        </w:rPr>
+        <w:lastRenderedPageBreak/>
+        <w:t>Klasse Ram</w:t>
       </w:r>
       <w:bookmarkEnd w:id="31"/>
     </w:p>
     <w:p>
       <w:pPr>
+        <w:rPr>
+          <w:lang w:val="de-DE"/>
+        </w:rPr>
+      </w:pPr>
+      <w:r>
+        <w:rPr>
+          <w:lang w:val="de-DE"/>
+        </w:rPr>
+        <w:drawing>
+          <wp:inline distT="0" distB="0" distL="0" distR="0" wp14:anchorId="6E57B06A" wp14:editId="6A8609B2">
+            <wp:extent cx="5344271" cy="7792538"/>
+            <wp:effectExtent l="0" t="0" r="8890" b="0"/>
+            <wp:docPr id="23" name="Grafik 23"/>
+            <wp:cNvGraphicFramePr>
+              <a:graphicFrameLocks xmlns:a="http://schemas.openxmlformats.org/drawingml/2006/main" noChangeAspect="1"/>
+            </wp:cNvGraphicFramePr>
+            <a:graphic xmlns:a="http://schemas.openxmlformats.org/drawingml/2006/main">
+              <a:graphicData uri="http://schemas.openxmlformats.org/drawingml/2006/picture">
+                <pic:pic xmlns:pic="http://schemas.openxmlformats.org/drawingml/2006/picture">
+                  <pic:nvPicPr>
+                    <pic:cNvPr id="0" name=""/>
+                    <pic:cNvPicPr/>
+                  </pic:nvPicPr>
+                  <pic:blipFill>
+                    <a:blip r:embed="rId30"/>
+                    <a:stretch>
+                      <a:fillRect/>
+                    </a:stretch>
+                  </pic:blipFill>
+                  <pic:spPr>
+                    <a:xfrm>
+                      <a:off x="0" y="0"/>
+                      <a:ext cx="5344271" cy="7792538"/>
+                    </a:xfrm>
+                    <a:prstGeom prst="rect">
+                      <a:avLst/>
+                    </a:prstGeom>
+                  </pic:spPr>
+                </pic:pic>
+              </a:graphicData>
+            </a:graphic>
+          </wp:inline>
+        </w:drawing>
+      </w:r>
+    </w:p>
+    <w:p>
+      <w:pPr>
+        <w:rPr>
+          <w:lang w:val="de-DE"/>
+        </w:rPr>
+      </w:pPr>
+      <w:r>
+        <w:rPr>
+          <w:lang w:val="de-DE"/>
+        </w:rPr>
+        <w:br w:type="page"/>
+      </w:r>
+    </w:p>
+    <w:p>
+      <w:pPr>
         <w:pStyle w:val="berschrift2"/>
         <w:rPr>
           <w:lang w:val="de-DE"/>
         </w:rPr>
       </w:pPr>
-      <w:bookmarkStart w:id="32" w:name="_Toc102909094"/>
-      <w:r>
-        <w:rPr>
-          <w:lang w:val="de-DE"/>
-        </w:rPr>
-        <w:t>Klasse Ram</w:t>
-      </w:r>
+      <w:bookmarkStart w:id="32" w:name="_Toc102909095"/>
+      <w:r>
+        <w:rPr>
+          <w:lang w:val="de-DE"/>
+        </w:rPr>
+        <w:lastRenderedPageBreak/>
+        <w:t>Klasse Stack</w:t>
+      </w:r>
+      <w:bookmarkStart w:id="33" w:name="_GoBack"/>
       <w:bookmarkEnd w:id="32"/>
+      <w:bookmarkEnd w:id="33"/>
     </w:p>
     <w:p>
       <w:pPr>
@@ -8873,14 +9073,14 @@
           <w:lang w:val="de-DE"/>
         </w:rPr>
       </w:pPr>
-      <w:bookmarkStart w:id="33" w:name="_Toc102909095"/>
-      <w:r>
-        <w:rPr>
-          <w:lang w:val="de-DE"/>
-        </w:rPr>
-        <w:t>Klasse Stack</w:t>
-      </w:r>
-      <w:bookmarkEnd w:id="33"/>
+      <w:bookmarkStart w:id="34" w:name="_Toc102909096"/>
+      <w:r>
+        <w:rPr>
+          <w:lang w:val="de-DE"/>
+        </w:rPr>
+        <w:t>Klasse Time</w:t>
+      </w:r>
+      <w:bookmarkEnd w:id="34"/>
     </w:p>
     <w:p>
       <w:pPr>
@@ -8889,14 +9089,14 @@
           <w:lang w:val="de-DE"/>
         </w:rPr>
       </w:pPr>
-      <w:bookmarkStart w:id="34" w:name="_Toc102909096"/>
-      <w:r>
-        <w:rPr>
-          <w:lang w:val="de-DE"/>
-        </w:rPr>
-        <w:t>Klasse Time</w:t>
-      </w:r>
-      <w:bookmarkEnd w:id="34"/>
+      <w:bookmarkStart w:id="35" w:name="_Toc102909097"/>
+      <w:r>
+        <w:rPr>
+          <w:lang w:val="de-DE"/>
+        </w:rPr>
+        <w:t>Klasse ReadProgramFile</w:t>
+      </w:r>
+      <w:bookmarkEnd w:id="35"/>
     </w:p>
     <w:p>
       <w:pPr>
@@ -8905,14 +9105,14 @@
           <w:lang w:val="de-DE"/>
         </w:rPr>
       </w:pPr>
-      <w:bookmarkStart w:id="35" w:name="_Toc102909097"/>
-      <w:r>
-        <w:rPr>
-          <w:lang w:val="de-DE"/>
-        </w:rPr>
-        <w:t>Klasse ReadProgramFile</w:t>
-      </w:r>
-      <w:bookmarkEnd w:id="35"/>
+      <w:bookmarkStart w:id="36" w:name="_Toc102909098"/>
+      <w:r>
+        <w:rPr>
+          <w:lang w:val="de-DE"/>
+        </w:rPr>
+        <w:t>Klasse MyModel</w:t>
+      </w:r>
+      <w:bookmarkEnd w:id="36"/>
     </w:p>
     <w:p>
       <w:pPr>
@@ -8921,14 +9121,14 @@
           <w:lang w:val="de-DE"/>
         </w:rPr>
       </w:pPr>
-      <w:bookmarkStart w:id="36" w:name="_Toc102909098"/>
-      <w:r>
-        <w:rPr>
-          <w:lang w:val="de-DE"/>
-        </w:rPr>
-        <w:t>Klasse MyModel</w:t>
-      </w:r>
-      <w:bookmarkEnd w:id="36"/>
+      <w:bookmarkStart w:id="37" w:name="_Toc102909099"/>
+      <w:r>
+        <w:rPr>
+          <w:lang w:val="de-DE"/>
+        </w:rPr>
+        <w:t>Klasse MyModelData</w:t>
+      </w:r>
+      <w:bookmarkEnd w:id="37"/>
     </w:p>
     <w:p>
       <w:pPr>
@@ -8937,14 +9137,14 @@
           <w:lang w:val="de-DE"/>
         </w:rPr>
       </w:pPr>
-      <w:bookmarkStart w:id="37" w:name="_Toc102909099"/>
-      <w:r>
-        <w:rPr>
-          <w:lang w:val="de-DE"/>
-        </w:rPr>
-        <w:t>Klasse MyModelData</w:t>
-      </w:r>
-      <w:bookmarkEnd w:id="37"/>
+      <w:bookmarkStart w:id="38" w:name="_Toc102909100"/>
+      <w:r>
+        <w:rPr>
+          <w:lang w:val="de-DE"/>
+        </w:rPr>
+        <w:t>Klasse ProgramStepInformation</w:t>
+      </w:r>
+      <w:bookmarkEnd w:id="38"/>
     </w:p>
     <w:p>
       <w:pPr>
@@ -8953,14 +9153,14 @@
           <w:lang w:val="de-DE"/>
         </w:rPr>
       </w:pPr>
-      <w:bookmarkStart w:id="38" w:name="_Toc102909100"/>
-      <w:r>
-        <w:rPr>
-          <w:lang w:val="de-DE"/>
-        </w:rPr>
-        <w:t>Klasse ProgramStepInformation</w:t>
-      </w:r>
-      <w:bookmarkEnd w:id="38"/>
+      <w:bookmarkStart w:id="39" w:name="_Toc102909101"/>
+      <w:r>
+        <w:rPr>
+          <w:lang w:val="de-DE"/>
+        </w:rPr>
+        <w:t>Klasse Main</w:t>
+      </w:r>
+      <w:bookmarkEnd w:id="39"/>
     </w:p>
     <w:p>
       <w:pPr>
@@ -8969,14 +9169,14 @@
           <w:lang w:val="de-DE"/>
         </w:rPr>
       </w:pPr>
-      <w:bookmarkStart w:id="39" w:name="_Toc102909101"/>
-      <w:r>
-        <w:rPr>
-          <w:lang w:val="de-DE"/>
-        </w:rPr>
-        <w:t>Klasse Main</w:t>
-      </w:r>
-      <w:bookmarkEnd w:id="39"/>
+      <w:bookmarkStart w:id="40" w:name="_Toc102909102"/>
+      <w:r>
+        <w:rPr>
+          <w:lang w:val="de-DE"/>
+        </w:rPr>
+        <w:t>Klasse GUIAbout</w:t>
+      </w:r>
+      <w:bookmarkEnd w:id="40"/>
     </w:p>
     <w:p>
       <w:pPr>
@@ -8985,14 +9185,14 @@
           <w:lang w:val="de-DE"/>
         </w:rPr>
       </w:pPr>
-      <w:bookmarkStart w:id="40" w:name="_Toc102909102"/>
-      <w:r>
-        <w:rPr>
-          <w:lang w:val="de-DE"/>
-        </w:rPr>
-        <w:t>Klasse GUIAbout</w:t>
-      </w:r>
-      <w:bookmarkEnd w:id="40"/>
+      <w:bookmarkStart w:id="41" w:name="_Toc102909103"/>
+      <w:r>
+        <w:rPr>
+          <w:lang w:val="de-DE"/>
+        </w:rPr>
+        <w:t>Klasse GUIHelp</w:t>
+      </w:r>
+      <w:bookmarkEnd w:id="41"/>
     </w:p>
     <w:p>
       <w:pPr>
@@ -9001,14 +9201,14 @@
           <w:lang w:val="de-DE"/>
         </w:rPr>
       </w:pPr>
-      <w:bookmarkStart w:id="41" w:name="_Toc102909103"/>
-      <w:r>
-        <w:rPr>
-          <w:lang w:val="de-DE"/>
-        </w:rPr>
-        <w:t>Klasse GUIHelp</w:t>
-      </w:r>
-      <w:bookmarkEnd w:id="41"/>
+      <w:bookmarkStart w:id="42" w:name="_Toc102909104"/>
+      <w:r>
+        <w:rPr>
+          <w:lang w:val="de-DE"/>
+        </w:rPr>
+        <w:t>Klasse GUIMainFrame</w:t>
+      </w:r>
+      <w:bookmarkEnd w:id="42"/>
     </w:p>
     <w:p>
       <w:pPr>
@@ -9017,14 +9217,14 @@
           <w:lang w:val="de-DE"/>
         </w:rPr>
       </w:pPr>
-      <w:bookmarkStart w:id="42" w:name="_Toc102909104"/>
-      <w:r>
-        <w:rPr>
-          <w:lang w:val="de-DE"/>
-        </w:rPr>
-        <w:t>Klasse GUIMainFrame</w:t>
-      </w:r>
-      <w:bookmarkEnd w:id="42"/>
+      <w:bookmarkStart w:id="43" w:name="_Toc102909105"/>
+      <w:r>
+        <w:rPr>
+          <w:lang w:val="de-DE"/>
+        </w:rPr>
+        <w:t>Klasse GUIMCMenu</w:t>
+      </w:r>
+      <w:bookmarkEnd w:id="43"/>
     </w:p>
     <w:p>
       <w:pPr>
@@ -9033,14 +9233,14 @@
           <w:lang w:val="de-DE"/>
         </w:rPr>
       </w:pPr>
-      <w:bookmarkStart w:id="43" w:name="_Toc102909105"/>
-      <w:r>
-        <w:rPr>
-          <w:lang w:val="de-DE"/>
-        </w:rPr>
-        <w:t>Klasse GUIMCMenu</w:t>
-      </w:r>
-      <w:bookmarkEnd w:id="43"/>
+      <w:bookmarkStart w:id="44" w:name="_Toc102909106"/>
+      <w:r>
+        <w:rPr>
+          <w:lang w:val="de-DE"/>
+        </w:rPr>
+        <w:t>Klasse GUIMenuBar</w:t>
+      </w:r>
+      <w:bookmarkEnd w:id="44"/>
     </w:p>
     <w:p>
       <w:pPr>
@@ -9049,14 +9249,14 @@
           <w:lang w:val="de-DE"/>
         </w:rPr>
       </w:pPr>
-      <w:bookmarkStart w:id="44" w:name="_Toc102909106"/>
-      <w:r>
-        <w:rPr>
-          <w:lang w:val="de-DE"/>
-        </w:rPr>
-        <w:t>Klasse GUIMenuBar</w:t>
-      </w:r>
-      <w:bookmarkEnd w:id="44"/>
+      <w:bookmarkStart w:id="45" w:name="_Toc102909107"/>
+      <w:r>
+        <w:rPr>
+          <w:lang w:val="de-DE"/>
+        </w:rPr>
+        <w:t>Klasse GUIPorts</w:t>
+      </w:r>
+      <w:bookmarkEnd w:id="45"/>
     </w:p>
     <w:p>
       <w:pPr>
@@ -9065,14 +9265,14 @@
           <w:lang w:val="de-DE"/>
         </w:rPr>
       </w:pPr>
-      <w:bookmarkStart w:id="45" w:name="_Toc102909107"/>
-      <w:r>
-        <w:rPr>
-          <w:lang w:val="de-DE"/>
-        </w:rPr>
-        <w:t>Klasse GUIPorts</w:t>
-      </w:r>
-      <w:bookmarkEnd w:id="45"/>
+      <w:bookmarkStart w:id="46" w:name="_Toc102909108"/>
+      <w:r>
+        <w:rPr>
+          <w:lang w:val="de-DE"/>
+        </w:rPr>
+        <w:t>Klasse GUIProgramMemory</w:t>
+      </w:r>
+      <w:bookmarkEnd w:id="46"/>
     </w:p>
     <w:p>
       <w:pPr>
@@ -9081,14 +9281,14 @@
           <w:lang w:val="de-DE"/>
         </w:rPr>
       </w:pPr>
-      <w:bookmarkStart w:id="46" w:name="_Toc102909108"/>
-      <w:r>
-        <w:rPr>
-          <w:lang w:val="de-DE"/>
-        </w:rPr>
-        <w:t>Klasse GUIProgramMemory</w:t>
-      </w:r>
-      <w:bookmarkEnd w:id="46"/>
+      <w:bookmarkStart w:id="47" w:name="_Toc102909109"/>
+      <w:r>
+        <w:rPr>
+          <w:lang w:val="de-DE"/>
+        </w:rPr>
+        <w:t>Klasse GUIRamTable</w:t>
+      </w:r>
+      <w:bookmarkEnd w:id="47"/>
     </w:p>
     <w:p>
       <w:pPr>
@@ -9097,14 +9297,14 @@
           <w:lang w:val="de-DE"/>
         </w:rPr>
       </w:pPr>
-      <w:bookmarkStart w:id="47" w:name="_Toc102909109"/>
-      <w:r>
-        <w:rPr>
-          <w:lang w:val="de-DE"/>
-        </w:rPr>
-        <w:t>Klasse GUIRamTable</w:t>
-      </w:r>
-      <w:bookmarkEnd w:id="47"/>
+      <w:bookmarkStart w:id="48" w:name="_Toc102909110"/>
+      <w:r>
+        <w:rPr>
+          <w:lang w:val="de-DE"/>
+        </w:rPr>
+        <w:t>Klasse GUIRegister</w:t>
+      </w:r>
+      <w:bookmarkEnd w:id="48"/>
     </w:p>
     <w:p>
       <w:pPr>
@@ -9113,14 +9313,14 @@
           <w:lang w:val="de-DE"/>
         </w:rPr>
       </w:pPr>
-      <w:bookmarkStart w:id="48" w:name="_Toc102909110"/>
-      <w:r>
-        <w:rPr>
-          <w:lang w:val="de-DE"/>
-        </w:rPr>
-        <w:t>Klasse GUIRegister</w:t>
-      </w:r>
-      <w:bookmarkEnd w:id="48"/>
+      <w:bookmarkStart w:id="49" w:name="_Toc102909111"/>
+      <w:r>
+        <w:rPr>
+          <w:lang w:val="de-DE"/>
+        </w:rPr>
+        <w:t>Klasse GUIRegistersDetailed</w:t>
+      </w:r>
+      <w:bookmarkEnd w:id="49"/>
     </w:p>
     <w:p>
       <w:pPr>
@@ -9129,14 +9329,14 @@
           <w:lang w:val="de-DE"/>
         </w:rPr>
       </w:pPr>
-      <w:bookmarkStart w:id="49" w:name="_Toc102909111"/>
-      <w:r>
-        <w:rPr>
-          <w:lang w:val="de-DE"/>
-        </w:rPr>
-        <w:t>Klasse GUIRegistersDetailed</w:t>
-      </w:r>
-      <w:bookmarkEnd w:id="49"/>
+      <w:bookmarkStart w:id="50" w:name="_Toc102909112"/>
+      <w:r>
+        <w:rPr>
+          <w:lang w:val="de-DE"/>
+        </w:rPr>
+        <w:t>Klasse GUIStack</w:t>
+      </w:r>
+      <w:bookmarkEnd w:id="50"/>
     </w:p>
     <w:p>
       <w:pPr>
@@ -9145,14 +9345,14 @@
           <w:lang w:val="de-DE"/>
         </w:rPr>
       </w:pPr>
-      <w:bookmarkStart w:id="50" w:name="_Toc102909112"/>
-      <w:r>
-        <w:rPr>
-          <w:lang w:val="de-DE"/>
-        </w:rPr>
-        <w:t>Klasse GUIStack</w:t>
-      </w:r>
-      <w:bookmarkEnd w:id="50"/>
+      <w:bookmarkStart w:id="51" w:name="_Toc102909113"/>
+      <w:r>
+        <w:rPr>
+          <w:lang w:val="de-DE"/>
+        </w:rPr>
+        <w:t>Klasse GUITestFileTable</w:t>
+      </w:r>
+      <w:bookmarkEnd w:id="51"/>
     </w:p>
     <w:p>
       <w:pPr>
@@ -9161,14 +9361,14 @@
           <w:lang w:val="de-DE"/>
         </w:rPr>
       </w:pPr>
-      <w:bookmarkStart w:id="51" w:name="_Toc102909113"/>
-      <w:r>
-        <w:rPr>
-          <w:lang w:val="de-DE"/>
-        </w:rPr>
-        <w:t>Klasse GUITestFileTable</w:t>
-      </w:r>
-      <w:bookmarkEnd w:id="51"/>
+      <w:bookmarkStart w:id="52" w:name="_Toc102909114"/>
+      <w:r>
+        <w:rPr>
+          <w:lang w:val="de-DE"/>
+        </w:rPr>
+        <w:t>Klasse GUITime</w:t>
+      </w:r>
+      <w:bookmarkEnd w:id="52"/>
     </w:p>
     <w:p>
       <w:pPr>
@@ -9177,28 +9377,11 @@
           <w:lang w:val="de-DE"/>
         </w:rPr>
       </w:pPr>
-      <w:bookmarkStart w:id="52" w:name="_Toc102909114"/>
-      <w:r>
-        <w:rPr>
-          <w:lang w:val="de-DE"/>
-        </w:rPr>
-        <w:t>Klasse GUITime</w:t>
-      </w:r>
-      <w:bookmarkEnd w:id="52"/>
-    </w:p>
-    <w:p>
-      <w:pPr>
-        <w:pStyle w:val="berschrift2"/>
-        <w:rPr>
-          <w:lang w:val="de-DE"/>
-        </w:rPr>
-      </w:pPr>
       <w:bookmarkStart w:id="53" w:name="_Toc102909115"/>
       <w:r>
         <w:rPr>
           <w:lang w:val="de-DE"/>
         </w:rPr>
-        <w:lastRenderedPageBreak/>
         <w:t>Klasse IMyView</w:t>
       </w:r>
       <w:bookmarkEnd w:id="53"/>
@@ -9298,7 +9481,7 @@
                     <pic:cNvPicPr/>
                   </pic:nvPicPr>
                   <pic:blipFill>
-                    <a:blip r:embed="rId27">
+                    <a:blip r:embed="rId31">
                       <a:extLst>
                         <a:ext uri="{28A0092B-C50C-407E-A947-70E740481C1C}">
                           <a14:useLocalDpi xmlns:a14="http://schemas.microsoft.com/office/drawing/2010/main" val="0"/>
@@ -9367,7 +9550,7 @@
                     <pic:cNvPicPr/>
                   </pic:nvPicPr>
                   <pic:blipFill>
-                    <a:blip r:embed="rId28">
+                    <a:blip r:embed="rId32">
                       <a:extLst>
                         <a:ext uri="{28A0092B-C50C-407E-A947-70E740481C1C}">
                           <a14:useLocalDpi xmlns:a14="http://schemas.microsoft.com/office/drawing/2010/main" val="0"/>
@@ -9401,12 +9584,12 @@
       </w:r>
     </w:p>
     <w:sectPr>
-      <w:headerReference w:type="even" r:id="rId29"/>
-      <w:headerReference w:type="default" r:id="rId30"/>
-      <w:footerReference w:type="even" r:id="rId31"/>
-      <w:footerReference w:type="default" r:id="rId32"/>
-      <w:headerReference w:type="first" r:id="rId33"/>
-      <w:footerReference w:type="first" r:id="rId34"/>
+      <w:headerReference w:type="even" r:id="rId33"/>
+      <w:headerReference w:type="default" r:id="rId34"/>
+      <w:footerReference w:type="even" r:id="rId35"/>
+      <w:footerReference w:type="default" r:id="rId36"/>
+      <w:headerReference w:type="first" r:id="rId37"/>
+      <w:footerReference w:type="first" r:id="rId38"/>
       <w:pgSz w:w="11909" w:h="16834"/>
       <w:pgMar w:top="1134" w:right="1134" w:bottom="1698" w:left="1134" w:header="0" w:footer="1134" w:gutter="0"/>
       <w:pgNumType w:start="1"/>
@@ -9494,7 +9677,7 @@
         <w:noProof/>
         <w:lang w:val="de-DE"/>
       </w:rPr>
-      <w:t>9</w:t>
+      <w:t>21</w:t>
     </w:r>
     <w:r>
       <w:fldChar w:fldCharType="end"/>
@@ -11315,7 +11498,7 @@
 </file>
 
 <file path=customXml/itemProps1.xml><?xml version="1.0" encoding="utf-8"?>
-<ds:datastoreItem xmlns:ds="http://schemas.openxmlformats.org/officeDocument/2006/customXml" ds:itemID="{695384F7-E328-4ED9-9958-78F73A6C438E}">
+<ds:datastoreItem xmlns:ds="http://schemas.openxmlformats.org/officeDocument/2006/customXml" ds:itemID="{93EDF158-996D-49B6-9514-106506125A47}">
   <ds:schemaRefs>
     <ds:schemaRef ds:uri="http://schemas.openxmlformats.org/officeDocument/2006/bibliography"/>
   </ds:schemaRefs>

</xml_diff>